<commit_message>
Added everyone's information, except Glen's to the Team_Profile.html page, including the screenshots of test results. Changed some things on the Teaam Profile word document. Fixed a bug where some pages weren't showing the copyright for the template at the bottom.
</commit_message>
<xml_diff>
--- a/IT Tech Autonomous Vehicles Fletcher Petersen.docx
+++ b/IT Tech Autonomous Vehicles Fletcher Petersen.docx
@@ -143,25 +143,7 @@
           <w:szCs w:val="20"/>
           <w:lang w:val="en-US"/>
         </w:rPr>
-        <w:t xml:space="preserve">Tesla’s </w:t>
-      </w:r>
-      <w:proofErr w:type="spellStart"/>
-      <w:r>
-        <w:rPr>
-          <w:sz w:val="20"/>
-          <w:szCs w:val="20"/>
-          <w:lang w:val="en-US"/>
-        </w:rPr>
-        <w:t>AutoPilot</w:t>
-      </w:r>
-      <w:proofErr w:type="spellEnd"/>
-      <w:r>
-        <w:rPr>
-          <w:sz w:val="20"/>
-          <w:szCs w:val="20"/>
-          <w:lang w:val="en-US"/>
-        </w:rPr>
-        <w:t xml:space="preserve"> system and Cadillac Super Cruise. This level of autonomy allows for a vehicle to use an array of cameras and sensors to keep the car at a certain speed and remain in the correct lane while remaining at a safe </w:t>
+        <w:t xml:space="preserve">Tesla’s AutoPilot system and Cadillac Super Cruise. This level of autonomy allows for a vehicle to use an array of cameras and sensors to keep the car at a certain speed and remain in the correct lane while remaining at a safe </w:t>
       </w:r>
       <w:r>
         <w:rPr>
@@ -399,6 +381,13 @@
           <w:szCs w:val="20"/>
         </w:rPr>
         <w:t xml:space="preserve"> (</w:t>
+      </w:r>
+      <w:r>
+        <w:rPr>
+          <w:sz w:val="20"/>
+          <w:szCs w:val="20"/>
+        </w:rPr>
+        <w:t>Digital Trends. 2021). This could mean millions of people to lose their jobs, or have reduced responsibility, and therefore have considerable pay cuts. With the loss of jobs and pay there is potential for a recession.</w:t>
       </w:r>
     </w:p>
     <w:p>
@@ -478,6 +467,7 @@
           <w:szCs w:val="20"/>
           <w:lang w:val="en-US"/>
         </w:rPr>
+        <w:lastRenderedPageBreak/>
         <w:t>Axel Springer</w:t>
       </w:r>
       <w:r>
@@ -600,7 +590,6 @@
           <w:sz w:val="20"/>
           <w:szCs w:val="20"/>
         </w:rPr>
-        <w:lastRenderedPageBreak/>
         <w:t>Dawkins, T. 2021. </w:t>
       </w:r>
       <w:r>
@@ -626,23 +615,7 @@
             <w:sz w:val="20"/>
             <w:szCs w:val="20"/>
           </w:rPr>
-          <w:t>https://lev</w:t>
-        </w:r>
-        <w:r>
-          <w:rPr>
-            <w:rStyle w:val="Hyperlink"/>
-            <w:sz w:val="20"/>
-            <w:szCs w:val="20"/>
-          </w:rPr>
-          <w:t>e</w:t>
-        </w:r>
-        <w:r>
-          <w:rPr>
-            <w:rStyle w:val="Hyperlink"/>
-            <w:sz w:val="20"/>
-            <w:szCs w:val="20"/>
-          </w:rPr>
-          <w:t>lfivesupplies.com/sensors-used-in-autonomous-vehicles/</w:t>
+          <w:t>https://levelfivesupplies.com/sensors-used-in-autonomous-vehicles/</w:t>
         </w:r>
       </w:hyperlink>
       <w:r>
@@ -650,14 +623,7 @@
           <w:sz w:val="20"/>
           <w:szCs w:val="20"/>
         </w:rPr>
-        <w:t xml:space="preserve"> </w:t>
-      </w:r>
-      <w:r>
-        <w:rPr>
-          <w:sz w:val="20"/>
-          <w:szCs w:val="20"/>
-        </w:rPr>
-        <w:t>[Accessed 12 January 2021].</w:t>
+        <w:t xml:space="preserve"> [Accessed 12 January 2021].</w:t>
       </w:r>
     </w:p>
     <w:p>
@@ -668,14 +634,15 @@
           <w:numId w:val="1"/>
         </w:numPr>
         <w:rPr>
-          <w:sz w:val="20"/>
-          <w:szCs w:val="20"/>
-          <w:lang w:val="en-US"/>
-        </w:rPr>
-      </w:pPr>
-      <w:r>
-        <w:rPr>
-          <w:rFonts w:ascii="Arial" w:hAnsi="Arial" w:cs="Arial"/>
+          <w:rFonts w:cstheme="minorHAnsi"/>
+          <w:sz w:val="20"/>
+          <w:szCs w:val="20"/>
+          <w:lang w:val="en-US"/>
+        </w:rPr>
+      </w:pPr>
+      <w:r>
+        <w:rPr>
+          <w:rFonts w:cstheme="minorHAnsi"/>
           <w:color w:val="000000"/>
           <w:sz w:val="20"/>
           <w:szCs w:val="20"/>
@@ -685,7 +652,7 @@
       </w:r>
       <w:r>
         <w:rPr>
-          <w:rFonts w:ascii="Arial" w:hAnsi="Arial" w:cs="Arial"/>
+          <w:rFonts w:cstheme="minorHAnsi"/>
           <w:i/>
           <w:iCs/>
           <w:color w:val="000000"/>
@@ -697,7 +664,7 @@
       </w:r>
       <w:r>
         <w:rPr>
-          <w:rFonts w:ascii="Arial" w:hAnsi="Arial" w:cs="Arial"/>
+          <w:rFonts w:cstheme="minorHAnsi"/>
           <w:color w:val="000000"/>
           <w:sz w:val="20"/>
           <w:szCs w:val="20"/>
@@ -705,11 +672,11 @@
         </w:rPr>
         <w:t xml:space="preserve">. [online] Available at: </w:t>
       </w:r>
-      <w:hyperlink r:id="rId10" w:history="1">
+      <w:hyperlink r:id="rId10" w:anchor=":~:text=A%20recent%20McKinsey%20%26%20Company%20study,year%20in%20health%20care%20costs" w:history="1">
         <w:r>
           <w:rPr>
             <w:rStyle w:val="Hyperlink"/>
-            <w:rFonts w:ascii="Arial" w:hAnsi="Arial" w:cs="Arial"/>
+            <w:rFonts w:cstheme="minorHAnsi"/>
             <w:sz w:val="20"/>
             <w:szCs w:val="20"/>
             <w:shd w:val="clear" w:color="auto" w:fill="FFFFFF"/>
@@ -719,7 +686,7 @@
       </w:hyperlink>
       <w:r>
         <w:rPr>
-          <w:rFonts w:ascii="Arial" w:hAnsi="Arial" w:cs="Arial"/>
+          <w:rFonts w:cstheme="minorHAnsi"/>
           <w:color w:val="000000"/>
           <w:sz w:val="20"/>
           <w:szCs w:val="20"/>
@@ -729,13 +696,33 @@
       </w:r>
       <w:r>
         <w:rPr>
-          <w:rFonts w:ascii="Arial" w:hAnsi="Arial" w:cs="Arial"/>
+          <w:rFonts w:cstheme="minorHAnsi"/>
           <w:color w:val="000000"/>
           <w:sz w:val="20"/>
           <w:szCs w:val="20"/>
           <w:shd w:val="clear" w:color="auto" w:fill="FFFFFF"/>
         </w:rPr>
-        <w:t xml:space="preserve"> [Accessed 15 January 2021].</w:t>
+        <w:t xml:space="preserve"> </w:t>
+      </w:r>
+      <w:r>
+        <w:rPr>
+          <w:rFonts w:cstheme="minorHAnsi"/>
+          <w:color w:val="000000"/>
+          <w:sz w:val="20"/>
+          <w:szCs w:val="20"/>
+          <w:shd w:val="clear" w:color="auto" w:fill="FFFFFF"/>
+        </w:rPr>
+        <w:t>[</w:t>
+      </w:r>
+      <w:r>
+        <w:rPr>
+          <w:rFonts w:cstheme="minorHAnsi"/>
+          <w:color w:val="000000"/>
+          <w:sz w:val="20"/>
+          <w:szCs w:val="20"/>
+          <w:shd w:val="clear" w:color="auto" w:fill="FFFFFF"/>
+        </w:rPr>
+        <w:t>Accessed 15 January 2021].</w:t>
       </w:r>
     </w:p>
     <w:p>
@@ -746,24 +733,25 @@
           <w:numId w:val="1"/>
         </w:numPr>
         <w:rPr>
-          <w:sz w:val="20"/>
-          <w:szCs w:val="20"/>
-          <w:lang w:val="en-US"/>
-        </w:rPr>
-      </w:pPr>
-      <w:r>
-        <w:rPr>
-          <w:rFonts w:ascii="Arial" w:hAnsi="Arial" w:cs="Arial"/>
+          <w:rFonts w:cstheme="minorHAnsi"/>
+          <w:sz w:val="20"/>
+          <w:szCs w:val="20"/>
+          <w:lang w:val="en-US"/>
+        </w:rPr>
+      </w:pPr>
+      <w:r>
+        <w:rPr>
+          <w:rFonts w:cstheme="minorHAnsi"/>
           <w:color w:val="000000"/>
           <w:sz w:val="20"/>
           <w:szCs w:val="20"/>
           <w:shd w:val="clear" w:color="auto" w:fill="FFFFFF"/>
         </w:rPr>
-        <w:t>Ohio University. 2021. </w:t>
-      </w:r>
-      <w:r>
-        <w:rPr>
-          <w:rFonts w:ascii="Arial" w:hAnsi="Arial" w:cs="Arial"/>
+        <w:t>Digital Trends. 2021. </w:t>
+      </w:r>
+      <w:r>
+        <w:rPr>
+          <w:rFonts w:cstheme="minorHAnsi"/>
           <w:i/>
           <w:iCs/>
           <w:color w:val="000000"/>
@@ -771,11 +759,11 @@
           <w:szCs w:val="20"/>
           <w:shd w:val="clear" w:color="auto" w:fill="FFFFFF"/>
         </w:rPr>
-        <w:t>5 Effects Of The Adoption Of Autonomous Vehicles | Ohio University</w:t>
-      </w:r>
-      <w:r>
-        <w:rPr>
-          <w:rFonts w:ascii="Arial" w:hAnsi="Arial" w:cs="Arial"/>
+        <w:t>Will Self-Driving Cars Hurt The Economy? We Ask The Experts | Digital Trends</w:t>
+      </w:r>
+      <w:r>
+        <w:rPr>
+          <w:rFonts w:cstheme="minorHAnsi"/>
           <w:color w:val="000000"/>
           <w:sz w:val="20"/>
           <w:szCs w:val="20"/>
@@ -787,33 +775,53 @@
         <w:r>
           <w:rPr>
             <w:rStyle w:val="Hyperlink"/>
-            <w:rFonts w:ascii="Arial" w:hAnsi="Arial" w:cs="Arial"/>
+            <w:rFonts w:cstheme="minorHAnsi"/>
             <w:sz w:val="20"/>
             <w:szCs w:val="20"/>
             <w:shd w:val="clear" w:color="auto" w:fill="FFFFFF"/>
           </w:rPr>
-          <w:t>https://onlinemasters.ohio.edu/blog/5-effects-of-the-adoption-of-autonomous-vehicles/#:~:text=A%20recent%20McKinsey%20%26%20Company%20study,year%20in%20health%20care%20costs</w:t>
+          <w:t>https://www.digitaltrends.com/cars/will-self-driving-cars-cost-us-jobs/</w:t>
         </w:r>
       </w:hyperlink>
       <w:r>
         <w:rPr>
-          <w:rFonts w:ascii="Arial" w:hAnsi="Arial" w:cs="Arial"/>
+          <w:rFonts w:cstheme="minorHAnsi"/>
           <w:color w:val="000000"/>
           <w:sz w:val="20"/>
           <w:szCs w:val="20"/>
           <w:shd w:val="clear" w:color="auto" w:fill="FFFFFF"/>
         </w:rPr>
+        <w:t xml:space="preserve"> [</w:t>
+      </w:r>
+      <w:r>
+        <w:rPr>
+          <w:rFonts w:cstheme="minorHAnsi"/>
+          <w:color w:val="000000"/>
+          <w:sz w:val="20"/>
+          <w:szCs w:val="20"/>
+          <w:shd w:val="clear" w:color="auto" w:fill="FFFFFF"/>
+        </w:rPr>
+        <w:t>Accessed 15 January 2021</w:t>
+      </w:r>
+      <w:r>
+        <w:rPr>
+          <w:rFonts w:cstheme="minorHAnsi"/>
+          <w:color w:val="000000"/>
+          <w:sz w:val="20"/>
+          <w:szCs w:val="20"/>
+          <w:shd w:val="clear" w:color="auto" w:fill="FFFFFF"/>
+        </w:rPr>
+        <w:t>]</w:t>
+      </w:r>
+      <w:r>
+        <w:rPr>
+          <w:rFonts w:cstheme="minorHAnsi"/>
+          <w:color w:val="000000"/>
+          <w:sz w:val="20"/>
+          <w:szCs w:val="20"/>
+          <w:shd w:val="clear" w:color="auto" w:fill="FFFFFF"/>
+        </w:rPr>
         <w:t>.</w:t>
-      </w:r>
-      <w:r>
-        <w:rPr>
-          <w:rFonts w:ascii="Arial" w:hAnsi="Arial" w:cs="Arial"/>
-          <w:color w:val="000000"/>
-          <w:sz w:val="20"/>
-          <w:szCs w:val="20"/>
-          <w:shd w:val="clear" w:color="auto" w:fill="FFFFFF"/>
-        </w:rPr>
-        <w:t xml:space="preserve"> [Accessed 15 January 2021].</w:t>
       </w:r>
     </w:p>
     <w:sectPr>
@@ -890,16 +898,8 @@
       <w:rPr>
         <w:lang w:val="en-US"/>
       </w:rPr>
-      <w:t xml:space="preserve">Team </w:t>
+      <w:t>Team Valour</w:t>
     </w:r>
-    <w:proofErr w:type="spellStart"/>
-    <w:r>
-      <w:rPr>
-        <w:lang w:val="en-US"/>
-      </w:rPr>
-      <w:t>Valour</w:t>
-    </w:r>
-    <w:proofErr w:type="spellEnd"/>
     <w:r>
       <w:rPr>
         <w:lang w:val="en-US"/>
@@ -1416,6 +1416,7 @@
   <w:style w:type="character" w:default="1" w:styleId="DefaultParagraphFont">
     <w:name w:val="Default Paragraph Font"/>
     <w:uiPriority w:val="1"/>
+    <w:semiHidden/>
     <w:unhideWhenUsed/>
   </w:style>
   <w:style w:type="table" w:default="1" w:styleId="TableNormal">

</xml_diff>

<commit_message>
added complete word doc for autonomous vehicles
</commit_message>
<xml_diff>
--- a/IT Tech Autonomous Vehicles Fletcher Petersen.docx
+++ b/IT Tech Autonomous Vehicles Fletcher Petersen.docx
@@ -4,11 +4,253 @@
   <w:body>
     <w:p>
       <w:pPr>
+        <w:spacing w:after="160" w:line="240" w:lineRule="auto"/>
+        <w:ind w:left="360"/>
+        <w:rPr>
+          <w:rFonts w:ascii="Calibri" w:hAnsi="Calibri" w:eastAsia="Calibri" w:cs="Calibri"/>
+          <w:b w:val="0"/>
+          <w:bCs w:val="0"/>
+          <w:i w:val="0"/>
+          <w:iCs w:val="0"/>
+          <w:noProof w:val="0"/>
+          <w:color w:val="000000" w:themeColor="text1" w:themeTint="FF" w:themeShade="FF"/>
+          <w:sz w:val="24"/>
+          <w:szCs w:val="24"/>
+          <w:lang w:val="en-US"/>
+        </w:rPr>
+      </w:pPr>
+      <w:r>
+        <w:rPr>
+          <w:rFonts w:ascii="Calibri" w:hAnsi="Calibri" w:eastAsia="Calibri" w:cs="Calibri"/>
+          <w:b w:val="1"/>
+          <w:bCs w:val="1"/>
+          <w:i w:val="0"/>
+          <w:iCs w:val="0"/>
+          <w:noProof w:val="0"/>
+          <w:color w:val="000000" w:themeColor="text1" w:themeTint="FF" w:themeShade="FF"/>
+          <w:sz w:val="24"/>
+          <w:szCs w:val="24"/>
+          <w:lang w:val="en-AU"/>
+        </w:rPr>
+        <w:t>RMIT</w:t>
+      </w:r>
+      <w:r>
+        <w:rPr>
+          <w:rFonts w:ascii="Calibri" w:hAnsi="Calibri" w:eastAsia="Calibri" w:cs="Calibri"/>
+          <w:b w:val="0"/>
+          <w:bCs w:val="0"/>
+          <w:i w:val="0"/>
+          <w:iCs w:val="0"/>
+          <w:noProof w:val="0"/>
+          <w:color w:val="000000" w:themeColor="text1" w:themeTint="FF" w:themeShade="FF"/>
+          <w:sz w:val="24"/>
+          <w:szCs w:val="24"/>
+          <w:lang w:val="en-AU"/>
+        </w:rPr>
+        <w:t xml:space="preserve"> University – Introduction to Information Technology.</w:t>
+      </w:r>
+    </w:p>
+    <w:p>
+      <w:pPr>
+        <w:spacing w:after="160" w:line="240" w:lineRule="auto"/>
+        <w:ind w:left="720" w:hanging="360"/>
+        <w:rPr>
+          <w:rFonts w:ascii="Calibri" w:hAnsi="Calibri" w:eastAsia="Calibri" w:cs="Calibri"/>
+          <w:b w:val="0"/>
+          <w:bCs w:val="0"/>
+          <w:i w:val="0"/>
+          <w:iCs w:val="0"/>
+          <w:noProof w:val="0"/>
+          <w:color w:val="000000" w:themeColor="text1" w:themeTint="FF" w:themeShade="FF"/>
+          <w:sz w:val="24"/>
+          <w:szCs w:val="24"/>
+          <w:lang w:val="en-US"/>
+        </w:rPr>
+      </w:pPr>
+      <w:r>
+        <w:rPr>
+          <w:rFonts w:ascii="Calibri" w:hAnsi="Calibri" w:eastAsia="Calibri" w:cs="Calibri"/>
+          <w:b w:val="0"/>
+          <w:bCs w:val="0"/>
+          <w:i w:val="0"/>
+          <w:iCs w:val="0"/>
+          <w:noProof w:val="0"/>
+          <w:color w:val="000000" w:themeColor="text1" w:themeTint="FF" w:themeShade="FF"/>
+          <w:sz w:val="24"/>
+          <w:szCs w:val="24"/>
+          <w:lang w:val="en-AU"/>
+        </w:rPr>
+        <w:t>Assessment 2 – Team Project – IT Technologies.</w:t>
+      </w:r>
+    </w:p>
+    <w:p>
+      <w:pPr>
+        <w:spacing w:after="160" w:line="240" w:lineRule="auto"/>
+        <w:ind w:left="720" w:hanging="360"/>
+        <w:rPr>
+          <w:rFonts w:ascii="Calibri" w:hAnsi="Calibri" w:eastAsia="Calibri" w:cs="Calibri"/>
+          <w:b w:val="0"/>
+          <w:bCs w:val="0"/>
+          <w:i w:val="0"/>
+          <w:iCs w:val="0"/>
+          <w:noProof w:val="0"/>
+          <w:color w:val="000000" w:themeColor="text1" w:themeTint="FF" w:themeShade="FF"/>
+          <w:sz w:val="24"/>
+          <w:szCs w:val="24"/>
+          <w:lang w:val="en-US"/>
+        </w:rPr>
+      </w:pPr>
+    </w:p>
+    <w:p>
+      <w:pPr>
+        <w:spacing w:after="160" w:line="240" w:lineRule="auto"/>
+        <w:ind w:left="720" w:hanging="360"/>
+        <w:rPr>
+          <w:rFonts w:ascii="Calibri" w:hAnsi="Calibri" w:eastAsia="Calibri" w:cs="Calibri"/>
+          <w:b w:val="0"/>
+          <w:bCs w:val="0"/>
+          <w:i w:val="0"/>
+          <w:iCs w:val="0"/>
+          <w:noProof w:val="0"/>
+          <w:color w:val="000000" w:themeColor="text1" w:themeTint="FF" w:themeShade="FF"/>
+          <w:sz w:val="24"/>
+          <w:szCs w:val="24"/>
+          <w:lang w:val="en-US"/>
+        </w:rPr>
+      </w:pPr>
+      <w:r>
+        <w:rPr>
+          <w:rFonts w:ascii="Calibri" w:hAnsi="Calibri" w:eastAsia="Calibri" w:cs="Calibri"/>
+          <w:b w:val="0"/>
+          <w:bCs w:val="0"/>
+          <w:i w:val="0"/>
+          <w:iCs w:val="0"/>
+          <w:noProof w:val="0"/>
+          <w:color w:val="000000" w:themeColor="text1" w:themeTint="FF" w:themeShade="FF"/>
+          <w:sz w:val="24"/>
+          <w:szCs w:val="24"/>
+          <w:lang w:val="en-AU"/>
+        </w:rPr>
+        <w:t>A2-Group#10,</w:t>
+      </w:r>
+    </w:p>
+    <w:p>
+      <w:pPr>
+        <w:spacing w:after="160" w:line="240" w:lineRule="auto"/>
+        <w:ind w:left="720" w:hanging="360"/>
+        <w:rPr>
+          <w:rFonts w:ascii="Calibri" w:hAnsi="Calibri" w:eastAsia="Calibri" w:cs="Calibri"/>
+          <w:b w:val="0"/>
+          <w:bCs w:val="0"/>
+          <w:i w:val="0"/>
+          <w:iCs w:val="0"/>
+          <w:noProof w:val="0"/>
+          <w:color w:val="000000" w:themeColor="text1" w:themeTint="FF" w:themeShade="FF"/>
+          <w:sz w:val="32"/>
+          <w:szCs w:val="32"/>
+          <w:lang w:val="en-US"/>
+        </w:rPr>
+      </w:pPr>
+      <w:r>
+        <w:rPr>
+          <w:rFonts w:ascii="Calibri" w:hAnsi="Calibri" w:eastAsia="Calibri" w:cs="Calibri"/>
+          <w:b w:val="1"/>
+          <w:bCs w:val="1"/>
+          <w:i w:val="0"/>
+          <w:iCs w:val="0"/>
+          <w:noProof w:val="0"/>
+          <w:color w:val="000000" w:themeColor="text1" w:themeTint="FF" w:themeShade="FF"/>
+          <w:sz w:val="32"/>
+          <w:szCs w:val="32"/>
+          <w:lang w:val="en-AU"/>
+        </w:rPr>
+        <w:t>Team Valour.</w:t>
+      </w:r>
+    </w:p>
+    <w:p>
+      <w:pPr>
+        <w:pStyle w:val="Normal"/>
+        <w:bidi w:val="0"/>
+        <w:spacing w:before="0" w:beforeAutospacing="off" w:after="160" w:afterAutospacing="off" w:line="240" w:lineRule="auto"/>
+        <w:ind w:left="720" w:right="0" w:hanging="360"/>
+        <w:jc w:val="left"/>
+      </w:pPr>
+      <w:r>
+        <w:rPr>
+          <w:rFonts w:ascii="Calibri" w:hAnsi="Calibri" w:eastAsia="Calibri" w:cs="Calibri"/>
+          <w:b w:val="1"/>
+          <w:bCs w:val="1"/>
+          <w:i w:val="0"/>
+          <w:iCs w:val="0"/>
+          <w:strike w:val="0"/>
+          <w:dstrike w:val="0"/>
+          <w:noProof w:val="0"/>
+          <w:color w:val="000000" w:themeColor="text1" w:themeTint="FF" w:themeShade="FF"/>
+          <w:sz w:val="28"/>
+          <w:szCs w:val="28"/>
+          <w:u w:val="single"/>
+          <w:lang w:val="en-US"/>
+        </w:rPr>
+        <w:t>IT Technologies</w:t>
+      </w:r>
+    </w:p>
+    <w:p>
+      <w:pPr>
+        <w:pStyle w:val="Normal"/>
+        <w:rPr>
+          <w:b w:val="1"/>
+          <w:bCs w:val="1"/>
+          <w:lang w:val="en-US"/>
+        </w:rPr>
+      </w:pPr>
+      <w:r>
+        <w:rPr>
+          <w:b w:val="1"/>
+          <w:bCs w:val="1"/>
+          <w:lang w:val="en-US"/>
+        </w:rPr>
+        <w:t>Report originally created by Fletcher Petersen</w:t>
+      </w:r>
+      <w:r>
+        <w:rPr>
+          <w:b w:val="1"/>
+          <w:bCs w:val="1"/>
+          <w:lang w:val="en-US"/>
+        </w:rPr>
+        <w:t>,</w:t>
+      </w:r>
+      <w:r>
+        <w:rPr>
+          <w:b w:val="1"/>
+          <w:bCs w:val="1"/>
+          <w:lang w:val="en-US"/>
+        </w:rPr>
+        <w:t xml:space="preserve"> s3886293.</w:t>
+      </w:r>
+    </w:p>
+    <w:p>
+      <w:pPr>
+        <w:pStyle w:val="Normal"/>
+        <w:rPr>
+          <w:b w:val="1"/>
+          <w:bCs w:val="1"/>
+          <w:lang w:val="en-US"/>
+        </w:rPr>
+      </w:pPr>
+      <w:r>
+        <w:rPr>
+          <w:b w:val="1"/>
+          <w:bCs w:val="1"/>
+          <w:lang w:val="en-US"/>
+        </w:rPr>
+        <w:t>Autonomous vehicles</w:t>
+      </w:r>
+    </w:p>
+    <w:p>
+      <w:pPr>
         <w:rPr>
           <w:b/>
           <w:bCs/>
-          <w:sz w:val="24"/>
-          <w:szCs w:val="24"/>
           <w:lang w:val="en-US"/>
         </w:rPr>
       </w:pPr>
@@ -16,45 +258,735 @@
         <w:rPr>
           <w:b/>
           <w:bCs/>
-          <w:sz w:val="24"/>
-          <w:szCs w:val="24"/>
-          <w:lang w:val="en-US"/>
-        </w:rPr>
-        <w:t>IT Technologies</w:t>
+          <w:lang w:val="en-US"/>
+        </w:rPr>
+        <w:t>What Are Autonomous Vehicles and What Do They Do?</w:t>
       </w:r>
     </w:p>
     <w:p>
       <w:pPr>
         <w:rPr>
+          <w:sz w:val="20"/>
+          <w:szCs w:val="20"/>
+          <w:lang w:val="en-US"/>
+        </w:rPr>
+      </w:pPr>
+      <w:r>
+        <w:rPr>
+          <w:sz w:val="20"/>
+          <w:szCs w:val="20"/>
+          <w:lang w:val="en-US"/>
+        </w:rPr>
+        <w:t>An autonomous vehicle, or self-driving car, is a vehicle that uses a variety of</w:t>
+      </w:r>
+      <w:r>
+        <w:rPr>
+          <w:sz w:val="20"/>
+          <w:szCs w:val="20"/>
+          <w:lang w:val="en-US"/>
+        </w:rPr>
+        <w:t xml:space="preserve"> sensors to move through the environment safely with almost no human control. There are no full-autonomous vehicles on the market at the present time but there is a wide range of vehicles that can use autonomous features to make driving safer and easier on the user. Full-autonomous driving would involve a vehicle that can operate on its own in all types of weather and driving conditions without any human input or intervention. This would be considered level 5 autonomy. The levels are determined the Society of Automotive Engineers (SAE) International. </w:t>
+      </w:r>
+    </w:p>
+    <w:p>
+      <w:pPr>
+        <w:rPr>
+          <w:sz w:val="20"/>
+          <w:szCs w:val="20"/>
+        </w:rPr>
+      </w:pPr>
+      <w:r>
+        <w:rPr>
+          <w:sz w:val="20"/>
+          <w:szCs w:val="20"/>
+          <w:lang w:val="en-US"/>
+        </w:rPr>
+        <w:t>Level 2</w:t>
+      </w:r>
+      <w:r>
+        <w:rPr>
+          <w:sz w:val="20"/>
+          <w:szCs w:val="20"/>
+          <w:lang w:val="en-US"/>
+        </w:rPr>
+        <w:t xml:space="preserve"> would be considered state of the art as it</w:t>
+      </w:r>
+      <w:r>
+        <w:rPr>
+          <w:sz w:val="20"/>
+          <w:szCs w:val="20"/>
+          <w:lang w:val="en-US"/>
+        </w:rPr>
+        <w:t xml:space="preserve"> is where you</w:t>
+      </w:r>
+      <w:r>
+        <w:rPr>
+          <w:sz w:val="20"/>
+          <w:szCs w:val="20"/>
+          <w:lang w:val="en-US"/>
+        </w:rPr>
+        <w:t xml:space="preserve"> will</w:t>
+      </w:r>
+      <w:r>
+        <w:rPr>
+          <w:sz w:val="20"/>
+          <w:szCs w:val="20"/>
+          <w:lang w:val="en-US"/>
+        </w:rPr>
+        <w:t xml:space="preserve"> find today’s autonomous vehicles, such as </w:t>
+      </w:r>
+      <w:r>
+        <w:rPr>
+          <w:sz w:val="20"/>
+          <w:szCs w:val="20"/>
+          <w:lang w:val="en-US"/>
+        </w:rPr>
+        <w:t xml:space="preserve">vehicles using </w:t>
+      </w:r>
+      <w:r>
+        <w:rPr>
+          <w:sz w:val="20"/>
+          <w:szCs w:val="20"/>
+          <w:lang w:val="en-US"/>
+        </w:rPr>
+        <w:t xml:space="preserve">Tesla’s AutoPilot system and Cadillac Super Cruise. This level of autonomy allows for a vehicle to use an array of cameras and sensors to keep the car at a certain speed and remain in the correct lane while remaining at a safe </w:t>
+      </w:r>
+      <w:r>
+        <w:rPr>
+          <w:sz w:val="20"/>
+          <w:szCs w:val="20"/>
+          <w:lang w:val="en-US"/>
+        </w:rPr>
+        <w:t>distance from other vehicles.</w:t>
+      </w:r>
+      <w:r>
+        <w:rPr>
+          <w:sz w:val="20"/>
+          <w:szCs w:val="20"/>
+          <w:lang w:val="en-US"/>
+        </w:rPr>
+        <w:t xml:space="preserve"> Elon Musk, CEO of Tesla, stated while accepting the Axel Springer Award </w:t>
+      </w:r>
+      <w:r>
+        <w:rPr>
+          <w:sz w:val="20"/>
+          <w:szCs w:val="20"/>
+        </w:rPr>
+        <w:t>"I am extremely confident of achieving full autonomy and releasing it to the Tesla customer base next year"</w:t>
+      </w:r>
+      <w:r>
+        <w:rPr>
+          <w:sz w:val="20"/>
+          <w:szCs w:val="20"/>
+        </w:rPr>
+        <w:t xml:space="preserve"> (Axel Springer SE</w:t>
+      </w:r>
+      <w:r>
+        <w:rPr>
+          <w:sz w:val="20"/>
+          <w:szCs w:val="20"/>
+        </w:rPr>
+        <w:t>, 2020</w:t>
+      </w:r>
+      <w:r>
+        <w:rPr>
+          <w:sz w:val="20"/>
+          <w:szCs w:val="20"/>
+        </w:rPr>
+        <w:t>)</w:t>
+      </w:r>
+      <w:r>
+        <w:rPr>
+          <w:sz w:val="20"/>
+          <w:szCs w:val="20"/>
+        </w:rPr>
+        <w:t>.</w:t>
+      </w:r>
+      <w:r>
+        <w:rPr>
+          <w:sz w:val="20"/>
+          <w:szCs w:val="20"/>
+        </w:rPr>
+        <w:t xml:space="preserve"> There is</w:t>
+      </w:r>
+      <w:r>
+        <w:rPr>
+          <w:sz w:val="20"/>
+          <w:szCs w:val="20"/>
+        </w:rPr>
+        <w:t xml:space="preserve"> a ‘Full Self-Driving Beta system’ available to some Tesla owners</w:t>
+      </w:r>
+      <w:r>
+        <w:rPr>
+          <w:sz w:val="20"/>
+          <w:szCs w:val="20"/>
+        </w:rPr>
+        <w:t>, however this is not level 5 autonomy with user input still required. Musk also said he believes “10 years from now almost all cars will have full-autonomy.”</w:t>
+      </w:r>
+    </w:p>
+    <w:p>
+      <w:pPr>
+        <w:rPr>
+          <w:sz w:val="20"/>
+          <w:szCs w:val="20"/>
+        </w:rPr>
+      </w:pPr>
+      <w:r>
+        <w:rPr>
+          <w:sz w:val="20"/>
+          <w:szCs w:val="20"/>
+        </w:rPr>
+        <w:t xml:space="preserve">The technology involved in autonomous vehicles includes </w:t>
+      </w:r>
+      <w:r>
+        <w:rPr>
+          <w:sz w:val="20"/>
+          <w:szCs w:val="20"/>
+        </w:rPr>
+        <w:t>cameras, radar, lidar, ultrasonic sensors, GNSS, and more</w:t>
+      </w:r>
+      <w:r>
+        <w:rPr>
+          <w:sz w:val="20"/>
+          <w:szCs w:val="20"/>
+        </w:rPr>
+        <w:t xml:space="preserve"> (Dawkins, T</w:t>
+      </w:r>
+      <w:r>
+        <w:rPr>
+          <w:sz w:val="20"/>
+          <w:szCs w:val="20"/>
+        </w:rPr>
+        <w:t>, 2021</w:t>
+      </w:r>
+      <w:r>
+        <w:rPr>
+          <w:sz w:val="20"/>
+          <w:szCs w:val="20"/>
+        </w:rPr>
+        <w:t>).</w:t>
+      </w:r>
+      <w:r>
+        <w:rPr>
+          <w:sz w:val="20"/>
+          <w:szCs w:val="20"/>
+        </w:rPr>
+        <w:t xml:space="preserve"> </w:t>
+      </w:r>
+      <w:r>
+        <w:rPr>
+          <w:sz w:val="20"/>
+          <w:szCs w:val="20"/>
+        </w:rPr>
+        <w:t xml:space="preserve">Cameras can be used to send </w:t>
+      </w:r>
+      <w:r>
+        <w:rPr>
+          <w:sz w:val="20"/>
+          <w:szCs w:val="20"/>
+        </w:rPr>
+        <w:t xml:space="preserve">what they see to an AI-based program to determine what objects are around. This is great for daytime driving but will become less useful when visibility is low. Radar is used in most vehicles now to determine distance between the vehicle and approaching objects. This is necessary for autonomous vehicles to be able to stop when approaching an object or vehicle. Radar will usually use 2 frequencies, either 77GHz or 24GHz. 77Ghz is better for long-range sensing while 24Ghz is best for close range sensing. However, radar is not optimal for object detection. </w:t>
+      </w:r>
+      <w:r>
+        <w:rPr>
+          <w:sz w:val="20"/>
+          <w:szCs w:val="20"/>
+        </w:rPr>
+        <w:t>Lidar is a great sensor for autonomous vehicles as it emits a laser that reflects off the objects it hits and is received by a photodetector. This allows for a three-dimensional image of the environment to be processed</w:t>
+      </w:r>
+      <w:r>
+        <w:rPr>
+          <w:sz w:val="20"/>
+          <w:szCs w:val="20"/>
+        </w:rPr>
+        <w:t xml:space="preserve">, which is essential for the vehicle to determine the objects in </w:t>
+      </w:r>
+      <w:r>
+        <w:rPr>
+          <w:sz w:val="20"/>
+          <w:szCs w:val="20"/>
+        </w:rPr>
+        <w:t>its</w:t>
+      </w:r>
+      <w:r>
+        <w:rPr>
+          <w:sz w:val="20"/>
+          <w:szCs w:val="20"/>
+        </w:rPr>
+        <w:t xml:space="preserve"> environment with the use of an AI algorithm. </w:t>
+      </w:r>
+      <w:r>
+        <w:rPr>
+          <w:sz w:val="20"/>
+          <w:szCs w:val="20"/>
+        </w:rPr>
+        <w:t>Ultrasonic sensors are what is currently used for parking sensors. This is useful for autonomous vehicles so they may park themselves, which is a feature used today by some higher-end vehicles.</w:t>
+      </w:r>
+    </w:p>
+    <w:p>
+      <w:pPr>
+        <w:rPr>
+          <w:sz w:val="20"/>
+          <w:szCs w:val="20"/>
+        </w:rPr>
+      </w:pPr>
+    </w:p>
+    <w:p>
+      <w:pPr>
+        <w:rPr>
           <w:b/>
           <w:bCs/>
-          <w:lang w:val="en-US"/>
         </w:rPr>
       </w:pPr>
       <w:r>
         <w:rPr>
           <w:b/>
           <w:bCs/>
-          <w:lang w:val="en-US"/>
-        </w:rPr>
-        <w:t>Autonomous vehicles</w:t>
+        </w:rPr>
+        <w:t>What Is the Likely Impact of Autonomous Vehicles?</w:t>
       </w:r>
     </w:p>
     <w:p>
       <w:pPr>
         <w:rPr>
+          <w:sz w:val="20"/>
+          <w:szCs w:val="20"/>
+        </w:rPr>
+      </w:pPr>
+      <w:r>
+        <w:rPr>
+          <w:sz w:val="20"/>
+          <w:szCs w:val="20"/>
+        </w:rPr>
+        <w:t>Impacts of autonomous vehicles may include changes to the economy, various industries, insurance, safety, and commuting (Ohio University, 2020).</w:t>
+      </w:r>
+      <w:r>
+        <w:rPr>
+          <w:sz w:val="20"/>
+          <w:szCs w:val="20"/>
+        </w:rPr>
+        <w:t xml:space="preserve"> Autonomous vehicles remove the need for a person behind the wheel of the vehicle. This means there is a lot of potential job loss. In America, </w:t>
+      </w:r>
+      <w:r>
+        <w:rPr>
+          <w:sz w:val="20"/>
+          <w:szCs w:val="20"/>
+        </w:rPr>
+        <w:t>one in eight jobs have driving as an essential task for workers, t</w:t>
+      </w:r>
+      <w:r>
+        <w:rPr>
+          <w:sz w:val="20"/>
+          <w:szCs w:val="20"/>
+        </w:rPr>
+        <w:t>here are more than 3 million professional truck drivers, and more than 10 million Americans hold Commercial Driver’s Licenses (CDL) of some kind</w:t>
+      </w:r>
+      <w:r>
+        <w:rPr>
+          <w:sz w:val="20"/>
+          <w:szCs w:val="20"/>
+        </w:rPr>
+        <w:t xml:space="preserve"> (</w:t>
+      </w:r>
+      <w:r>
+        <w:rPr>
+          <w:sz w:val="20"/>
+          <w:szCs w:val="20"/>
+        </w:rPr>
+        <w:t>Zurschmeide,</w:t>
+      </w:r>
+      <w:r>
+        <w:rPr>
+          <w:sz w:val="20"/>
+          <w:szCs w:val="20"/>
+        </w:rPr>
+        <w:t xml:space="preserve"> 20</w:t>
+      </w:r>
+      <w:r>
+        <w:rPr>
+          <w:sz w:val="20"/>
+          <w:szCs w:val="20"/>
+        </w:rPr>
+        <w:t>16</w:t>
+      </w:r>
+      <w:r>
+        <w:rPr>
+          <w:sz w:val="20"/>
+          <w:szCs w:val="20"/>
+        </w:rPr>
+        <w:t>). This could mean millions of people to lose their jobs, or have reduced responsibility, and therefore have considerable pay cuts. With the loss of jobs and pay there is potential for a recession</w:t>
+      </w:r>
+      <w:r>
+        <w:rPr>
+          <w:sz w:val="20"/>
+          <w:szCs w:val="20"/>
+        </w:rPr>
+        <w:t>,</w:t>
+      </w:r>
+      <w:r>
+        <w:rPr>
+          <w:sz w:val="20"/>
+          <w:szCs w:val="20"/>
+        </w:rPr>
+        <w:t xml:space="preserve"> affecting </w:t>
+      </w:r>
+      <w:r>
+        <w:rPr>
+          <w:sz w:val="20"/>
+          <w:szCs w:val="20"/>
+        </w:rPr>
+        <w:t>the</w:t>
+      </w:r>
+      <w:r>
+        <w:rPr>
+          <w:sz w:val="20"/>
+          <w:szCs w:val="20"/>
+        </w:rPr>
+        <w:t xml:space="preserve"> </w:t>
+      </w:r>
+      <w:r>
+        <w:rPr>
+          <w:sz w:val="20"/>
+          <w:szCs w:val="20"/>
+        </w:rPr>
+        <w:t>driver’s economy</w:t>
+      </w:r>
+      <w:r>
+        <w:rPr>
+          <w:sz w:val="20"/>
+          <w:szCs w:val="20"/>
+        </w:rPr>
+        <w:t>.</w:t>
+      </w:r>
+    </w:p>
+    <w:p>
+      <w:pPr>
+        <w:pStyle w:val="Normal"/>
+        <w:rPr>
+          <w:sz w:val="20"/>
+          <w:szCs w:val="20"/>
+        </w:rPr>
+      </w:pPr>
+      <w:r>
+        <w:rPr>
+          <w:sz w:val="20"/>
+          <w:szCs w:val="20"/>
+        </w:rPr>
+        <w:t xml:space="preserve">Another potential impact of autonomous vehicles in the insurance industry. </w:t>
+      </w:r>
+      <w:r>
+        <w:rPr>
+          <w:sz w:val="20"/>
+          <w:szCs w:val="20"/>
+        </w:rPr>
+        <w:t xml:space="preserve">Insurance company may have </w:t>
+      </w:r>
+      <w:r>
+        <w:rPr>
+          <w:sz w:val="20"/>
+          <w:szCs w:val="20"/>
+        </w:rPr>
+        <w:t xml:space="preserve">to </w:t>
+      </w:r>
+      <w:r>
+        <w:rPr>
+          <w:sz w:val="20"/>
+          <w:szCs w:val="20"/>
+        </w:rPr>
+        <w:t>‘</w:t>
+      </w:r>
+      <w:r>
+        <w:rPr>
+          <w:sz w:val="20"/>
+          <w:szCs w:val="20"/>
+        </w:rPr>
+        <w:t>shift</w:t>
+      </w:r>
+      <w:r>
+        <w:rPr>
+          <w:sz w:val="20"/>
+          <w:szCs w:val="20"/>
+        </w:rPr>
+        <w:t xml:space="preserve"> the core of their business model, focusing mainly on insuring car manufacturers from liabilities from technical failure of their AVs, as opposed to protecting private customers from risks associated with human error in accidents</w:t>
+      </w:r>
+      <w:r>
+        <w:rPr>
+          <w:sz w:val="20"/>
+          <w:szCs w:val="20"/>
+        </w:rPr>
+        <w:t>’</w:t>
+      </w:r>
+      <w:r>
+        <w:rPr>
+          <w:sz w:val="20"/>
+          <w:szCs w:val="20"/>
+        </w:rPr>
+        <w:t xml:space="preserve"> (</w:t>
+      </w:r>
+      <w:proofErr w:type="spellStart"/>
+      <w:r>
+        <w:rPr>
+          <w:sz w:val="20"/>
+          <w:szCs w:val="20"/>
+        </w:rPr>
+        <w:t>Bertoncello</w:t>
+      </w:r>
+      <w:proofErr w:type="spellEnd"/>
+      <w:r>
+        <w:rPr>
+          <w:sz w:val="20"/>
+          <w:szCs w:val="20"/>
+        </w:rPr>
+        <w:t xml:space="preserve"> and Wee</w:t>
+      </w:r>
+      <w:r>
+        <w:rPr>
+          <w:sz w:val="20"/>
+          <w:szCs w:val="20"/>
+        </w:rPr>
+        <w:t>, 2015</w:t>
+      </w:r>
+      <w:r>
+        <w:rPr>
+          <w:sz w:val="20"/>
+          <w:szCs w:val="20"/>
+        </w:rPr>
+        <w:t>, para. 8</w:t>
+      </w:r>
+      <w:r>
+        <w:rPr>
+          <w:sz w:val="20"/>
+          <w:szCs w:val="20"/>
+        </w:rPr>
+        <w:t>)</w:t>
+      </w:r>
+      <w:r>
+        <w:rPr>
+          <w:sz w:val="20"/>
+          <w:szCs w:val="20"/>
+        </w:rPr>
+        <w:t>.</w:t>
+      </w:r>
+    </w:p>
+    <w:p>
+      <w:pPr>
+        <w:pStyle w:val="Normal"/>
+        <w:rPr>
+          <w:sz w:val="20"/>
+          <w:szCs w:val="20"/>
+        </w:rPr>
+      </w:pPr>
+      <w:r>
+        <w:rPr>
+          <w:sz w:val="20"/>
+          <w:szCs w:val="20"/>
+        </w:rPr>
+        <w:t xml:space="preserve">Autonomous vehicles will also change the way we think about commuting. </w:t>
+      </w:r>
+      <w:r>
+        <w:rPr>
+          <w:sz w:val="20"/>
+          <w:szCs w:val="20"/>
+        </w:rPr>
+        <w:t xml:space="preserve">The average daily commute time in 2017 was </w:t>
+      </w:r>
+      <w:r>
+        <w:rPr>
+          <w:sz w:val="20"/>
+          <w:szCs w:val="20"/>
+        </w:rPr>
+        <w:t>66 minutes</w:t>
+      </w:r>
+      <w:r>
+        <w:rPr>
+          <w:sz w:val="20"/>
+          <w:szCs w:val="20"/>
+        </w:rPr>
+        <w:t xml:space="preserve">, increased from </w:t>
+      </w:r>
+      <w:r>
+        <w:rPr>
+          <w:sz w:val="20"/>
+          <w:szCs w:val="20"/>
+        </w:rPr>
+        <w:t>49 minutes in 2002 (</w:t>
+      </w:r>
+      <w:r>
+        <w:rPr>
+          <w:sz w:val="20"/>
+          <w:szCs w:val="20"/>
+        </w:rPr>
+        <w:t>Ma, 2019)</w:t>
+      </w:r>
+      <w:r>
+        <w:rPr>
+          <w:sz w:val="20"/>
+          <w:szCs w:val="20"/>
+        </w:rPr>
+        <w:t>. Autonomous vehicles will allow f</w:t>
+      </w:r>
+      <w:r>
+        <w:rPr>
+          <w:sz w:val="20"/>
+          <w:szCs w:val="20"/>
+        </w:rPr>
+        <w:t>or commuters to spend that time relaxing or doing something else rather than focusing their attention on driving.</w:t>
+      </w:r>
+      <w:r>
+        <w:rPr>
+          <w:sz w:val="20"/>
+          <w:szCs w:val="20"/>
+        </w:rPr>
+        <w:t xml:space="preserve"> </w:t>
+      </w:r>
+      <w:r>
+        <w:rPr>
+          <w:sz w:val="20"/>
+          <w:szCs w:val="20"/>
+        </w:rPr>
+        <w:t>Autonomous vehicles may also</w:t>
+      </w:r>
+      <w:r>
+        <w:rPr>
+          <w:sz w:val="20"/>
+          <w:szCs w:val="20"/>
+        </w:rPr>
+        <w:t xml:space="preserve"> reduce the average</w:t>
+      </w:r>
+      <w:r>
+        <w:rPr>
+          <w:sz w:val="20"/>
+          <w:szCs w:val="20"/>
+        </w:rPr>
+        <w:t xml:space="preserve"> commute time. </w:t>
+      </w:r>
+      <w:r>
+        <w:rPr>
+          <w:sz w:val="20"/>
+          <w:szCs w:val="20"/>
+        </w:rPr>
+        <w:t>I</w:t>
+      </w:r>
+      <w:r>
+        <w:rPr>
+          <w:sz w:val="20"/>
+          <w:szCs w:val="20"/>
+        </w:rPr>
+        <w:t>f</w:t>
+      </w:r>
+      <w:r>
+        <w:rPr>
+          <w:sz w:val="20"/>
+          <w:szCs w:val="20"/>
+        </w:rPr>
+        <w:t xml:space="preserve"> a fleet</w:t>
+      </w:r>
+      <w:r>
+        <w:rPr>
+          <w:sz w:val="20"/>
+          <w:szCs w:val="20"/>
+        </w:rPr>
+        <w:t xml:space="preserve"> of</w:t>
+      </w:r>
+      <w:r>
+        <w:rPr>
+          <w:sz w:val="20"/>
+          <w:szCs w:val="20"/>
+        </w:rPr>
+        <w:t xml:space="preserve"> autonomous vehicles</w:t>
+      </w:r>
+      <w:r>
+        <w:rPr>
+          <w:sz w:val="20"/>
+          <w:szCs w:val="20"/>
+        </w:rPr>
+        <w:t xml:space="preserve"> communicates and works together it can improve traffic flow by at least 35% (</w:t>
+      </w:r>
+      <w:r>
+        <w:rPr>
+          <w:sz w:val="20"/>
+          <w:szCs w:val="20"/>
+        </w:rPr>
+        <w:t>ScienceDaily, 2019).</w:t>
+      </w:r>
+      <w:r>
+        <w:rPr>
+          <w:sz w:val="20"/>
+          <w:szCs w:val="20"/>
+        </w:rPr>
+        <w:t xml:space="preserve"> Autonomous vehicles communicating with each other also improve safety when a human driver who was driving </w:t>
+      </w:r>
+      <w:r>
+        <w:rPr>
+          <w:sz w:val="20"/>
+          <w:szCs w:val="20"/>
+        </w:rPr>
+        <w:t xml:space="preserve">aggressively was added. The cars were able to give way to avoid the driver. This not only increases the commuting experience but also safety </w:t>
+      </w:r>
+      <w:r>
+        <w:rPr>
+          <w:sz w:val="20"/>
+          <w:szCs w:val="20"/>
+        </w:rPr>
+        <w:t xml:space="preserve">when </w:t>
+      </w:r>
+      <w:r>
+        <w:rPr>
+          <w:sz w:val="20"/>
+          <w:szCs w:val="20"/>
+        </w:rPr>
+        <w:t>the road is filled with autonomou</w:t>
+      </w:r>
+      <w:r>
+        <w:rPr>
+          <w:sz w:val="20"/>
+          <w:szCs w:val="20"/>
+        </w:rPr>
+        <w:t>s vehicles</w:t>
+      </w:r>
+      <w:r>
+        <w:rPr>
+          <w:sz w:val="20"/>
+          <w:szCs w:val="20"/>
+        </w:rPr>
+        <w:t xml:space="preserve">, </w:t>
+      </w:r>
+      <w:r>
+        <w:rPr>
+          <w:sz w:val="20"/>
+          <w:szCs w:val="20"/>
+        </w:rPr>
+        <w:t>and</w:t>
+      </w:r>
+      <w:r>
+        <w:rPr>
+          <w:sz w:val="20"/>
+          <w:szCs w:val="20"/>
+        </w:rPr>
+        <w:t xml:space="preserve"> human drivers.</w:t>
+      </w:r>
+    </w:p>
+    <w:p>
+      <w:pPr>
+        <w:rPr>
+          <w:sz w:val="20"/>
+          <w:szCs w:val="20"/>
+        </w:rPr>
+      </w:pPr>
+    </w:p>
+    <w:p>
+      <w:pPr>
+        <w:rPr>
           <w:b/>
           <w:bCs/>
-          <w:lang w:val="en-US"/>
         </w:rPr>
       </w:pPr>
       <w:r>
         <w:rPr>
           <w:b/>
           <w:bCs/>
-          <w:lang w:val="en-US"/>
-        </w:rPr>
-        <w:t>What Are Autonomous Vehicles and What Do They Do?</w:t>
+        </w:rPr>
+        <w:t>How Will This Affect You?</w:t>
       </w:r>
     </w:p>
     <w:p>
@@ -62,359 +994,175 @@
         <w:rPr>
           <w:sz w:val="20"/>
           <w:szCs w:val="20"/>
-          <w:lang w:val="en-US"/>
-        </w:rPr>
-      </w:pPr>
-      <w:r>
-        <w:rPr>
-          <w:sz w:val="20"/>
-          <w:szCs w:val="20"/>
-          <w:lang w:val="en-US"/>
-        </w:rPr>
-        <w:t>An autonomous vehicle, or self-driving car, is a vehicle that uses a variety of</w:t>
-      </w:r>
-      <w:r>
-        <w:rPr>
-          <w:sz w:val="20"/>
-          <w:szCs w:val="20"/>
-          <w:lang w:val="en-US"/>
-        </w:rPr>
-        <w:t xml:space="preserve"> sensors to move through the environment safely with almost no human control. There are no full-autonomous vehicles on the market at the present time but there is a wide range of vehicles that can use autonomous features to make driving safer and easier on the user. Full-autonomous driving would involve a vehicle that can operate on its own in all types of weather and driving conditions without any human input or intervention. This would be considered level 5 autonomy. The levels are determined the Society of Automotive Engineers (SAE) International. </w:t>
+        </w:rPr>
+      </w:pPr>
+      <w:r>
+        <w:rPr>
+          <w:sz w:val="20"/>
+          <w:szCs w:val="20"/>
+        </w:rPr>
+        <w:t>Cars have changed significantly since the first c</w:t>
+      </w:r>
+      <w:r>
+        <w:rPr>
+          <w:sz w:val="20"/>
+          <w:szCs w:val="20"/>
+        </w:rPr>
+        <w:t xml:space="preserve">ar was patented in 1886. </w:t>
+      </w:r>
+      <w:r>
+        <w:rPr>
+          <w:sz w:val="20"/>
+          <w:szCs w:val="20"/>
+        </w:rPr>
+        <w:t xml:space="preserve">With the introduction of automatic transmission in 1939 which now sells many more units than manual versions, with some new models of cars </w:t>
+      </w:r>
+      <w:r>
+        <w:rPr>
+          <w:sz w:val="20"/>
+          <w:szCs w:val="20"/>
+        </w:rPr>
+        <w:t xml:space="preserve">not even making manual versions anymore. Now with autonomous vehicles I believe it will change the way people look at travelling completely. I </w:t>
+      </w:r>
+      <w:r>
+        <w:rPr>
+          <w:sz w:val="20"/>
+          <w:szCs w:val="20"/>
+        </w:rPr>
+        <w:t>currently own and drive a manual car and find it hard to picture not even being in control of the vehicle that is transporting me. I personally like dri</w:t>
+      </w:r>
+      <w:r>
+        <w:rPr>
+          <w:sz w:val="20"/>
+          <w:szCs w:val="20"/>
+        </w:rPr>
+        <w:t xml:space="preserve">ving, and being from a regional city, there is not as much public transport so driving is </w:t>
+      </w:r>
+      <w:r>
+        <w:rPr>
+          <w:sz w:val="20"/>
+          <w:szCs w:val="20"/>
+        </w:rPr>
+        <w:t>generally the best option. I think given time and as popularity of autonomous vehicles grows</w:t>
+      </w:r>
+      <w:r>
+        <w:rPr>
+          <w:sz w:val="20"/>
+          <w:szCs w:val="20"/>
+        </w:rPr>
+        <w:t xml:space="preserve">, and hopefully the price goes down, I will become more inclined to use autonomous vehicles as my </w:t>
+      </w:r>
+      <w:r>
+        <w:rPr>
+          <w:sz w:val="20"/>
+          <w:szCs w:val="20"/>
+        </w:rPr>
+        <w:t>mode of transport.</w:t>
+      </w:r>
+      <w:r>
+        <w:rPr>
+          <w:sz w:val="20"/>
+          <w:szCs w:val="20"/>
+        </w:rPr>
+        <w:t xml:space="preserve"> </w:t>
       </w:r>
     </w:p>
     <w:p>
       <w:pPr>
-        <w:rPr>
-          <w:sz w:val="20"/>
-          <w:szCs w:val="20"/>
-        </w:rPr>
-      </w:pPr>
-      <w:r>
-        <w:rPr>
-          <w:sz w:val="20"/>
-          <w:szCs w:val="20"/>
-          <w:lang w:val="en-US"/>
-        </w:rPr>
-        <w:t>Level 2</w:t>
-      </w:r>
-      <w:r>
-        <w:rPr>
-          <w:sz w:val="20"/>
-          <w:szCs w:val="20"/>
-          <w:lang w:val="en-US"/>
-        </w:rPr>
-        <w:t xml:space="preserve"> would be considered state of the art as it</w:t>
-      </w:r>
-      <w:r>
-        <w:rPr>
-          <w:sz w:val="20"/>
-          <w:szCs w:val="20"/>
-          <w:lang w:val="en-US"/>
-        </w:rPr>
-        <w:t xml:space="preserve"> is where you</w:t>
-      </w:r>
-      <w:r>
-        <w:rPr>
-          <w:sz w:val="20"/>
-          <w:szCs w:val="20"/>
-          <w:lang w:val="en-US"/>
-        </w:rPr>
-        <w:t xml:space="preserve"> will</w:t>
-      </w:r>
-      <w:r>
-        <w:rPr>
-          <w:sz w:val="20"/>
-          <w:szCs w:val="20"/>
-          <w:lang w:val="en-US"/>
-        </w:rPr>
-        <w:t xml:space="preserve"> find today’s autonomous vehicles, such as </w:t>
-      </w:r>
-      <w:r>
-        <w:rPr>
-          <w:sz w:val="20"/>
-          <w:szCs w:val="20"/>
-          <w:lang w:val="en-US"/>
-        </w:rPr>
-        <w:t xml:space="preserve">vehicles using </w:t>
-      </w:r>
-      <w:r>
-        <w:rPr>
-          <w:sz w:val="20"/>
-          <w:szCs w:val="20"/>
-          <w:lang w:val="en-US"/>
-        </w:rPr>
-        <w:t xml:space="preserve">Tesla’s AutoPilot system and Cadillac Super Cruise. This level of autonomy allows for a vehicle to use an array of cameras and sensors to keep the car at a certain speed and remain in the correct lane while remaining at a safe </w:t>
-      </w:r>
-      <w:r>
-        <w:rPr>
-          <w:sz w:val="20"/>
-          <w:szCs w:val="20"/>
-          <w:lang w:val="en-US"/>
-        </w:rPr>
-        <w:t>distance from other vehicles.</w:t>
-      </w:r>
-      <w:r>
-        <w:rPr>
-          <w:sz w:val="20"/>
-          <w:szCs w:val="20"/>
-          <w:lang w:val="en-US"/>
-        </w:rPr>
-        <w:t xml:space="preserve"> Elon Musk, CEO of Tesla, stated while accepting the Axel Springer Award </w:t>
-      </w:r>
-      <w:r>
-        <w:rPr>
-          <w:sz w:val="20"/>
-          <w:szCs w:val="20"/>
-        </w:rPr>
-        <w:t>"I am extremely confident of achieving full autonomy and releasing it to the Tesla customer base next year"</w:t>
-      </w:r>
-      <w:r>
-        <w:rPr>
-          <w:sz w:val="20"/>
-          <w:szCs w:val="20"/>
-        </w:rPr>
-        <w:t xml:space="preserve"> (Axel Springer SE</w:t>
-      </w:r>
-      <w:r>
-        <w:rPr>
-          <w:sz w:val="20"/>
-          <w:szCs w:val="20"/>
-        </w:rPr>
-        <w:t>, 2020</w:t>
-      </w:r>
-      <w:r>
-        <w:rPr>
-          <w:sz w:val="20"/>
-          <w:szCs w:val="20"/>
-        </w:rPr>
-        <w:t>)</w:t>
-      </w:r>
-      <w:r>
-        <w:rPr>
-          <w:sz w:val="20"/>
-          <w:szCs w:val="20"/>
-        </w:rPr>
-        <w:t>.</w:t>
-      </w:r>
-      <w:r>
-        <w:rPr>
-          <w:sz w:val="20"/>
-          <w:szCs w:val="20"/>
-        </w:rPr>
-        <w:t xml:space="preserve"> There is</w:t>
-      </w:r>
-      <w:r>
-        <w:rPr>
-          <w:sz w:val="20"/>
-          <w:szCs w:val="20"/>
-        </w:rPr>
-        <w:t xml:space="preserve"> a ‘Full Self-Driving Beta system’ available to some Tesla owners</w:t>
-      </w:r>
-      <w:r>
-        <w:rPr>
-          <w:sz w:val="20"/>
-          <w:szCs w:val="20"/>
-        </w:rPr>
-        <w:t>, however this is not level 5 autonomy with user input still required. Musk also said he believes “10 years from now almost all cars will have full-autonomy.”</w:t>
+        <w:pStyle w:val="Normal"/>
+        <w:rPr>
+          <w:sz w:val="20"/>
+          <w:szCs w:val="20"/>
+        </w:rPr>
+      </w:pPr>
+      <w:r>
+        <w:rPr>
+          <w:sz w:val="20"/>
+          <w:szCs w:val="20"/>
+        </w:rPr>
+        <w:t>I also believe the older generations that will be even more used to being in control of what the vehicle does will struggle even more than myself to own and use an auton</w:t>
+      </w:r>
+      <w:r>
+        <w:rPr>
+          <w:sz w:val="20"/>
+          <w:szCs w:val="20"/>
+        </w:rPr>
+        <w:t xml:space="preserve">omous vehicle. </w:t>
+      </w:r>
+      <w:r>
+        <w:rPr>
+          <w:sz w:val="20"/>
+          <w:szCs w:val="20"/>
+        </w:rPr>
+        <w:t xml:space="preserve">I find that a significant amount of people from older generations struggle to trust new technology. So, something </w:t>
+      </w:r>
+      <w:r>
+        <w:rPr>
+          <w:sz w:val="20"/>
+          <w:szCs w:val="20"/>
+        </w:rPr>
+        <w:t xml:space="preserve">like a vehicle with complete control of the path it takes and the decisions that </w:t>
+      </w:r>
+      <w:r>
+        <w:rPr>
+          <w:sz w:val="20"/>
+          <w:szCs w:val="20"/>
+        </w:rPr>
+        <w:t>must</w:t>
+      </w:r>
+      <w:r>
+        <w:rPr>
+          <w:sz w:val="20"/>
+          <w:szCs w:val="20"/>
+        </w:rPr>
+        <w:t xml:space="preserve"> be made is something that most people</w:t>
+      </w:r>
+      <w:r>
+        <w:rPr>
+          <w:sz w:val="20"/>
+          <w:szCs w:val="20"/>
+        </w:rPr>
+        <w:t xml:space="preserve"> will struggle to come to terms with.</w:t>
+      </w:r>
+      <w:r>
+        <w:rPr>
+          <w:sz w:val="20"/>
+          <w:szCs w:val="20"/>
+        </w:rPr>
+        <w:t xml:space="preserve"> When I asked my mum if she would be willing to buy and use an autonomous vehicle when they come out, she said “Not a chance</w:t>
+      </w:r>
+      <w:r>
+        <w:rPr>
+          <w:sz w:val="20"/>
+          <w:szCs w:val="20"/>
+        </w:rPr>
+        <w:t>. I would be too nervous not being in control. I didn’t even trust cruise control when it first came out</w:t>
+      </w:r>
+      <w:r>
+        <w:rPr>
+          <w:sz w:val="20"/>
+          <w:szCs w:val="20"/>
+        </w:rPr>
+        <w:t xml:space="preserve">”. Cruise control was invented </w:t>
+      </w:r>
+      <w:r>
+        <w:rPr>
+          <w:sz w:val="20"/>
+          <w:szCs w:val="20"/>
+        </w:rPr>
+        <w:t xml:space="preserve">before she was born, but I assume she means when it was popularised and when </w:t>
+      </w:r>
+      <w:r>
+        <w:rPr>
+          <w:sz w:val="20"/>
+          <w:szCs w:val="20"/>
+        </w:rPr>
+        <w:t>she first drove a vehicle with cruise control.</w:t>
       </w:r>
     </w:p>
     <w:p>
       <w:pPr>
-        <w:rPr>
-          <w:sz w:val="20"/>
-          <w:szCs w:val="20"/>
-        </w:rPr>
-      </w:pPr>
-      <w:r>
-        <w:rPr>
-          <w:sz w:val="20"/>
-          <w:szCs w:val="20"/>
-        </w:rPr>
-        <w:t xml:space="preserve">The technology involved in autonomous vehicles includes </w:t>
-      </w:r>
-      <w:r>
-        <w:rPr>
-          <w:sz w:val="20"/>
-          <w:szCs w:val="20"/>
-        </w:rPr>
-        <w:t>cameras, radar, lidar, ultrasonic sensors, GNSS, and more</w:t>
-      </w:r>
-      <w:r>
-        <w:rPr>
-          <w:sz w:val="20"/>
-          <w:szCs w:val="20"/>
-        </w:rPr>
-        <w:t xml:space="preserve"> (Dawkins, T</w:t>
-      </w:r>
-      <w:r>
-        <w:rPr>
-          <w:sz w:val="20"/>
-          <w:szCs w:val="20"/>
-        </w:rPr>
-        <w:t>, 2021</w:t>
-      </w:r>
-      <w:r>
-        <w:rPr>
-          <w:sz w:val="20"/>
-          <w:szCs w:val="20"/>
-        </w:rPr>
-        <w:t>).</w:t>
-      </w:r>
-      <w:r>
-        <w:rPr>
-          <w:sz w:val="20"/>
-          <w:szCs w:val="20"/>
-        </w:rPr>
-        <w:t xml:space="preserve"> </w:t>
-      </w:r>
-      <w:r>
-        <w:rPr>
-          <w:sz w:val="20"/>
-          <w:szCs w:val="20"/>
-        </w:rPr>
-        <w:t xml:space="preserve">Cameras can be used to send </w:t>
-      </w:r>
-      <w:r>
-        <w:rPr>
-          <w:sz w:val="20"/>
-          <w:szCs w:val="20"/>
-        </w:rPr>
-        <w:t xml:space="preserve">what they see to an AI-based program to determine what objects are around. This is great for daytime driving but will become less useful when visibility is low. Radar is used in most vehicles now to determine distance between the vehicle and approaching objects. This is necessary for autonomous vehicles to be able to stop when approaching an object or vehicle. Radar will usually use 2 frequencies, either 77GHz or 24GHz. 77Ghz is better for long-range sensing while 24Ghz is best for close range sensing. However, radar is not optimal for object detection. </w:t>
-      </w:r>
-      <w:r>
-        <w:rPr>
-          <w:sz w:val="20"/>
-          <w:szCs w:val="20"/>
-        </w:rPr>
-        <w:t>Lidar is a great sensor for autonomous vehicles as it emits a laser that reflects off the objects it hits and is received by a photodetector. This allows for a three-dimensional image of the environment to be processed</w:t>
-      </w:r>
-      <w:r>
-        <w:rPr>
-          <w:sz w:val="20"/>
-          <w:szCs w:val="20"/>
-        </w:rPr>
-        <w:t xml:space="preserve">, which is essential for the vehicle to determine the objects in </w:t>
-      </w:r>
-      <w:r>
-        <w:rPr>
-          <w:sz w:val="20"/>
-          <w:szCs w:val="20"/>
-        </w:rPr>
-        <w:t>its</w:t>
-      </w:r>
-      <w:r>
-        <w:rPr>
-          <w:sz w:val="20"/>
-          <w:szCs w:val="20"/>
-        </w:rPr>
-        <w:t xml:space="preserve"> environment with the use of an AI algorithm. </w:t>
-      </w:r>
-      <w:r>
-        <w:rPr>
-          <w:sz w:val="20"/>
-          <w:szCs w:val="20"/>
-        </w:rPr>
-        <w:t>Ultrasonic sensors are what is currently used for parking sensors. This is useful for autonomous vehicles so they may park themselves, which is a feature used today by some higher-end vehicles.</w:t>
-      </w:r>
-    </w:p>
-    <w:p>
-      <w:pPr>
-        <w:rPr>
-          <w:sz w:val="20"/>
-          <w:szCs w:val="20"/>
-        </w:rPr>
-      </w:pPr>
-    </w:p>
-    <w:p>
-      <w:pPr>
-        <w:rPr>
-          <w:b/>
-          <w:bCs/>
-        </w:rPr>
-      </w:pPr>
-      <w:r>
-        <w:rPr>
-          <w:b/>
-          <w:bCs/>
-        </w:rPr>
-        <w:t>What Is the Likely Impact of Autonomous Vehicles?</w:t>
-      </w:r>
-    </w:p>
-    <w:p>
-      <w:pPr>
-        <w:rPr>
-          <w:sz w:val="20"/>
-          <w:szCs w:val="20"/>
-        </w:rPr>
-      </w:pPr>
-      <w:r>
-        <w:rPr>
-          <w:sz w:val="20"/>
-          <w:szCs w:val="20"/>
-        </w:rPr>
-        <w:t>Impacts of autonomous vehicles may include changes to the economy, various industries, insurance, safety, and commuting time (Ohio University, 2020).</w:t>
-      </w:r>
-      <w:r>
-        <w:rPr>
-          <w:sz w:val="20"/>
-          <w:szCs w:val="20"/>
-        </w:rPr>
-        <w:t xml:space="preserve"> Autonomous vehicles remove the need for a person behind the wheel of the vehicle. This means there is a lot of potential job loss. In America, </w:t>
-      </w:r>
-      <w:r>
-        <w:rPr>
-          <w:sz w:val="20"/>
-          <w:szCs w:val="20"/>
-        </w:rPr>
-        <w:t>one in eight jobs have driving as an essential task for workers, t</w:t>
-      </w:r>
-      <w:r>
-        <w:rPr>
-          <w:sz w:val="20"/>
-          <w:szCs w:val="20"/>
-        </w:rPr>
-        <w:t>here are more than 3 million professional truck drivers, and more than 10 million Americans hold Commercial Driver’s Licenses (CDL) of some kind</w:t>
-      </w:r>
-      <w:r>
-        <w:rPr>
-          <w:sz w:val="20"/>
-          <w:szCs w:val="20"/>
-        </w:rPr>
-        <w:t xml:space="preserve"> (</w:t>
-      </w:r>
-      <w:r>
-        <w:rPr>
-          <w:sz w:val="20"/>
-          <w:szCs w:val="20"/>
-        </w:rPr>
-        <w:t>Digital Trends. 2021). This could mean millions of people to lose their jobs, or have reduced responsibility, and therefore have considerable pay cuts. With the loss of jobs and pay there is potential for a recession.</w:t>
-      </w:r>
-    </w:p>
-    <w:p>
-      <w:pPr>
-        <w:rPr>
-          <w:sz w:val="20"/>
-          <w:szCs w:val="20"/>
-        </w:rPr>
-      </w:pPr>
-    </w:p>
-    <w:p>
-      <w:pPr>
-        <w:rPr>
-          <w:b/>
-          <w:bCs/>
-        </w:rPr>
-      </w:pPr>
-      <w:r>
-        <w:rPr>
-          <w:b/>
-          <w:bCs/>
-        </w:rPr>
-        <w:t>How Will This Affect You?</w:t>
-      </w:r>
-    </w:p>
-    <w:p>
-      <w:pPr>
+        <w:pStyle w:val="Normal"/>
         <w:rPr>
           <w:sz w:val="20"/>
           <w:szCs w:val="20"/>
@@ -520,7 +1268,7 @@
         </w:rPr>
         <w:t xml:space="preserve">: </w:t>
       </w:r>
-      <w:hyperlink r:id="rId8" w:history="1">
+      <w:hyperlink w:history="1" r:id="rId8">
         <w:r>
           <w:rPr>
             <w:rStyle w:val="Hyperlink"/>
@@ -608,7 +1356,7 @@
         </w:rPr>
         <w:t xml:space="preserve">. [online] Level Five Supplies. Available at: </w:t>
       </w:r>
-      <w:hyperlink r:id="rId9" w:history="1">
+      <w:hyperlink w:history="1" r:id="rId9">
         <w:r>
           <w:rPr>
             <w:rStyle w:val="Hyperlink"/>
@@ -634,49 +1382,157 @@
           <w:numId w:val="1"/>
         </w:numPr>
         <w:rPr>
-          <w:rFonts w:cstheme="minorHAnsi"/>
-          <w:sz w:val="20"/>
-          <w:szCs w:val="20"/>
-          <w:lang w:val="en-US"/>
-        </w:rPr>
-      </w:pPr>
-      <w:r>
-        <w:rPr>
-          <w:rFonts w:cstheme="minorHAnsi"/>
+          <w:rFonts w:cs="Calibri" w:cstheme="minorAscii"/>
+          <w:sz w:val="20"/>
+          <w:szCs w:val="20"/>
+          <w:lang w:val="en-US"/>
+        </w:rPr>
+      </w:pPr>
+      <w:r>
+        <w:rPr>
+          <w:rFonts w:cs="Calibri" w:cstheme="minorAscii"/>
           <w:color w:val="000000"/>
           <w:sz w:val="20"/>
           <w:szCs w:val="20"/>
           <w:shd w:val="clear" w:color="auto" w:fill="FFFFFF"/>
         </w:rPr>
-        <w:t>Ohio University. 2021. </w:t>
-      </w:r>
-      <w:r>
-        <w:rPr>
-          <w:rFonts w:cstheme="minorHAnsi"/>
-          <w:i/>
-          <w:iCs/>
+        <w:t>Ohio University. 202</w:t>
+      </w:r>
+      <w:r>
+        <w:rPr>
+          <w:rFonts w:cs="Calibri" w:cstheme="minorAscii"/>
           <w:color w:val="000000"/>
           <w:sz w:val="20"/>
           <w:szCs w:val="20"/>
           <w:shd w:val="clear" w:color="auto" w:fill="FFFFFF"/>
         </w:rPr>
-        <w:t>5 Effects Of The Adoption Of Autonomous Vehicles | Ohio University</w:t>
-      </w:r>
-      <w:r>
-        <w:rPr>
-          <w:rFonts w:cstheme="minorHAnsi"/>
+        <w:t>0</w:t>
+      </w:r>
+      <w:r>
+        <w:rPr>
+          <w:rFonts w:cs="Calibri" w:cstheme="minorAscii"/>
           <w:color w:val="000000"/>
           <w:sz w:val="20"/>
           <w:szCs w:val="20"/>
           <w:shd w:val="clear" w:color="auto" w:fill="FFFFFF"/>
         </w:rPr>
+        <w:t>. </w:t>
+      </w:r>
+      <w:r>
+        <w:rPr>
+          <w:rFonts w:cs="Calibri" w:cstheme="minorAscii"/>
+          <w:i w:val="1"/>
+          <w:iCs w:val="1"/>
+          <w:color w:val="000000"/>
+          <w:sz w:val="20"/>
+          <w:szCs w:val="20"/>
+          <w:shd w:val="clear" w:color="auto" w:fill="FFFFFF"/>
+        </w:rPr>
+        <w:t xml:space="preserve">5 Effects </w:t>
+      </w:r>
+      <w:proofErr w:type="gramStart"/>
+      <w:r>
+        <w:rPr>
+          <w:rFonts w:cs="Calibri" w:cstheme="minorAscii"/>
+          <w:i w:val="1"/>
+          <w:iCs w:val="1"/>
+          <w:color w:val="000000"/>
+          <w:sz w:val="20"/>
+          <w:szCs w:val="20"/>
+          <w:shd w:val="clear" w:color="auto" w:fill="FFFFFF"/>
+        </w:rPr>
+        <w:t>Of</w:t>
+      </w:r>
+      <w:proofErr w:type="gramEnd"/>
+      <w:r>
+        <w:rPr>
+          <w:rFonts w:cs="Calibri" w:cstheme="minorAscii"/>
+          <w:i w:val="1"/>
+          <w:iCs w:val="1"/>
+          <w:color w:val="000000"/>
+          <w:sz w:val="20"/>
+          <w:szCs w:val="20"/>
+          <w:shd w:val="clear" w:color="auto" w:fill="FFFFFF"/>
+        </w:rPr>
+        <w:t xml:space="preserve"> </w:t>
+      </w:r>
+      <w:proofErr w:type="gramStart"/>
+      <w:r>
+        <w:rPr>
+          <w:rFonts w:cs="Calibri" w:cstheme="minorAscii"/>
+          <w:i w:val="1"/>
+          <w:iCs w:val="1"/>
+          <w:color w:val="000000"/>
+          <w:sz w:val="20"/>
+          <w:szCs w:val="20"/>
+          <w:shd w:val="clear" w:color="auto" w:fill="FFFFFF"/>
+        </w:rPr>
+        <w:t>The</w:t>
+      </w:r>
+      <w:proofErr w:type="gramEnd"/>
+      <w:r>
+        <w:rPr>
+          <w:rFonts w:cs="Calibri" w:cstheme="minorAscii"/>
+          <w:i w:val="1"/>
+          <w:iCs w:val="1"/>
+          <w:color w:val="000000"/>
+          <w:sz w:val="20"/>
+          <w:szCs w:val="20"/>
+          <w:shd w:val="clear" w:color="auto" w:fill="FFFFFF"/>
+        </w:rPr>
+        <w:t xml:space="preserve"> Adoption </w:t>
+      </w:r>
+      <w:proofErr w:type="gramStart"/>
+      <w:r>
+        <w:rPr>
+          <w:rFonts w:cs="Calibri" w:cstheme="minorAscii"/>
+          <w:i w:val="1"/>
+          <w:iCs w:val="1"/>
+          <w:color w:val="000000"/>
+          <w:sz w:val="20"/>
+          <w:szCs w:val="20"/>
+          <w:shd w:val="clear" w:color="auto" w:fill="FFFFFF"/>
+        </w:rPr>
+        <w:t>Of</w:t>
+      </w:r>
+      <w:proofErr w:type="gramEnd"/>
+      <w:r>
+        <w:rPr>
+          <w:rFonts w:cs="Calibri" w:cstheme="minorAscii"/>
+          <w:i w:val="1"/>
+          <w:iCs w:val="1"/>
+          <w:color w:val="000000"/>
+          <w:sz w:val="20"/>
+          <w:szCs w:val="20"/>
+          <w:shd w:val="clear" w:color="auto" w:fill="FFFFFF"/>
+        </w:rPr>
+        <w:t xml:space="preserve"> Autonomous Vehicles | Ohio University</w:t>
+      </w:r>
+      <w:r>
+        <w:rPr>
+          <w:rFonts w:cs="Calibri" w:cstheme="minorAscii"/>
+          <w:color w:val="000000"/>
+          <w:sz w:val="20"/>
+          <w:szCs w:val="20"/>
+          <w:shd w:val="clear" w:color="auto" w:fill="FFFFFF"/>
+        </w:rPr>
         <w:t xml:space="preserve">. [online] Available at: </w:t>
       </w:r>
-      <w:hyperlink r:id="rId10" w:anchor=":~:text=A%20recent%20McKinsey%20%26%20Company%20study,year%20in%20health%20care%20costs" w:history="1">
+      <w:r>
+        <w:rPr>
+          <w:rFonts w:cs="Calibri" w:cstheme="minorAscii"/>
+          <w:color w:val="000000"/>
+          <w:sz w:val="20"/>
+          <w:szCs w:val="20"/>
+          <w:shd w:val="clear" w:color="auto" w:fill="FFFFFF"/>
+        </w:rPr>
+        <w:t xml:space="preserve">&lt;</w:t>
+      </w:r>
+      <w:hyperlink w:history="1" w:anchor=":~:text=A%20recent%20McKinsey%20%26%20Company%20study,year%20in%20health%20care%20costs" r:id="rId10">
         <w:r>
           <w:rPr>
             <w:rStyle w:val="Hyperlink"/>
-            <w:rFonts w:cstheme="minorHAnsi"/>
+            <w:rFonts w:cs="Calibri" w:cstheme="minorAscii"/>
             <w:sz w:val="20"/>
             <w:szCs w:val="20"/>
             <w:shd w:val="clear" w:color="auto" w:fill="FFFFFF"/>
@@ -686,7 +1542,7 @@
       </w:hyperlink>
       <w:r>
         <w:rPr>
-          <w:rFonts w:cstheme="minorHAnsi"/>
+          <w:rFonts w:cs="Calibri" w:cstheme="minorAscii"/>
           <w:color w:val="000000"/>
           <w:sz w:val="20"/>
           <w:szCs w:val="20"/>
@@ -696,7 +1552,7 @@
       </w:r>
       <w:r>
         <w:rPr>
-          <w:rFonts w:cstheme="minorHAnsi"/>
+          <w:rFonts w:cs="Calibri" w:cstheme="minorAscii"/>
           <w:color w:val="000000"/>
           <w:sz w:val="20"/>
           <w:szCs w:val="20"/>
@@ -706,7 +1562,7 @@
       </w:r>
       <w:r>
         <w:rPr>
-          <w:rFonts w:cstheme="minorHAnsi"/>
+          <w:rFonts w:cs="Calibri" w:cstheme="minorAscii"/>
           <w:color w:val="000000"/>
           <w:sz w:val="20"/>
           <w:szCs w:val="20"/>
@@ -716,7 +1572,7 @@
       </w:r>
       <w:r>
         <w:rPr>
-          <w:rFonts w:cstheme="minorHAnsi"/>
+          <w:rFonts w:cs="Calibri" w:cstheme="minorAscii"/>
           <w:color w:val="000000"/>
           <w:sz w:val="20"/>
           <w:szCs w:val="20"/>
@@ -733,49 +1589,151 @@
           <w:numId w:val="1"/>
         </w:numPr>
         <w:rPr>
-          <w:rFonts w:cstheme="minorHAnsi"/>
-          <w:sz w:val="20"/>
-          <w:szCs w:val="20"/>
-          <w:lang w:val="en-US"/>
-        </w:rPr>
-      </w:pPr>
-      <w:r>
-        <w:rPr>
-          <w:rFonts w:cstheme="minorHAnsi"/>
+          <w:rFonts w:cs="Calibri" w:cstheme="minorAscii"/>
+          <w:sz w:val="20"/>
+          <w:szCs w:val="20"/>
+          <w:lang w:val="en-US"/>
+        </w:rPr>
+      </w:pPr>
+      <w:r>
+        <w:rPr>
+          <w:rFonts w:cs="Calibri" w:cstheme="minorAscii"/>
           <w:color w:val="000000"/>
           <w:sz w:val="20"/>
           <w:szCs w:val="20"/>
           <w:shd w:val="clear" w:color="auto" w:fill="FFFFFF"/>
         </w:rPr>
-        <w:t>Digital Trends. 2021. </w:t>
-      </w:r>
-      <w:r>
-        <w:rPr>
-          <w:rFonts w:cstheme="minorHAnsi"/>
-          <w:i/>
-          <w:iCs/>
+        <w:t>Zurschmeide</w:t>
+      </w:r>
+      <w:r>
+        <w:rPr>
+          <w:rFonts w:cs="Calibri" w:cstheme="minorAscii"/>
           <w:color w:val="000000"/>
           <w:sz w:val="20"/>
           <w:szCs w:val="20"/>
           <w:shd w:val="clear" w:color="auto" w:fill="FFFFFF"/>
         </w:rPr>
-        <w:t>Will Self-Driving Cars Hurt The Economy? We Ask The Experts | Digital Trends</w:t>
-      </w:r>
-      <w:r>
-        <w:rPr>
-          <w:rFonts w:cstheme="minorHAnsi"/>
+        <w:t xml:space="preserve">, J., </w:t>
+      </w:r>
+      <w:r>
+        <w:rPr>
+          <w:rFonts w:cs="Calibri" w:cstheme="minorAscii"/>
           <w:color w:val="000000"/>
           <w:sz w:val="20"/>
           <w:szCs w:val="20"/>
           <w:shd w:val="clear" w:color="auto" w:fill="FFFFFF"/>
         </w:rPr>
+        <w:t>20</w:t>
+      </w:r>
+      <w:r>
+        <w:rPr>
+          <w:rFonts w:cs="Calibri" w:cstheme="minorAscii"/>
+          <w:color w:val="000000"/>
+          <w:sz w:val="20"/>
+          <w:szCs w:val="20"/>
+          <w:shd w:val="clear" w:color="auto" w:fill="FFFFFF"/>
+        </w:rPr>
+        <w:t>16</w:t>
+      </w:r>
+      <w:r>
+        <w:rPr>
+          <w:rFonts w:cs="Calibri" w:cstheme="minorAscii"/>
+          <w:color w:val="000000"/>
+          <w:sz w:val="20"/>
+          <w:szCs w:val="20"/>
+          <w:shd w:val="clear" w:color="auto" w:fill="FFFFFF"/>
+        </w:rPr>
+        <w:t>. </w:t>
+      </w:r>
+      <w:r>
+        <w:rPr>
+          <w:rFonts w:cs="Calibri" w:cstheme="minorAscii"/>
+          <w:i w:val="1"/>
+          <w:iCs w:val="1"/>
+          <w:color w:val="000000"/>
+          <w:sz w:val="20"/>
+          <w:szCs w:val="20"/>
+          <w:shd w:val="clear" w:color="auto" w:fill="FFFFFF"/>
+        </w:rPr>
+        <w:t xml:space="preserve">Will Self-Driving Cars Hurt </w:t>
+      </w:r>
+      <w:proofErr w:type="gramStart"/>
+      <w:r>
+        <w:rPr>
+          <w:rFonts w:cs="Calibri" w:cstheme="minorAscii"/>
+          <w:i w:val="1"/>
+          <w:iCs w:val="1"/>
+          <w:color w:val="000000"/>
+          <w:sz w:val="20"/>
+          <w:szCs w:val="20"/>
+          <w:shd w:val="clear" w:color="auto" w:fill="FFFFFF"/>
+        </w:rPr>
+        <w:t>The</w:t>
+      </w:r>
+      <w:proofErr w:type="gramEnd"/>
+      <w:r>
+        <w:rPr>
+          <w:rFonts w:cs="Calibri" w:cstheme="minorAscii"/>
+          <w:i w:val="1"/>
+          <w:iCs w:val="1"/>
+          <w:color w:val="000000"/>
+          <w:sz w:val="20"/>
+          <w:szCs w:val="20"/>
+          <w:shd w:val="clear" w:color="auto" w:fill="FFFFFF"/>
+        </w:rPr>
+        <w:t xml:space="preserve"> Economy? We Ask </w:t>
+      </w:r>
+      <w:proofErr w:type="gramStart"/>
+      <w:r>
+        <w:rPr>
+          <w:rFonts w:cs="Calibri" w:cstheme="minorAscii"/>
+          <w:i w:val="1"/>
+          <w:iCs w:val="1"/>
+          <w:color w:val="000000"/>
+          <w:sz w:val="20"/>
+          <w:szCs w:val="20"/>
+          <w:shd w:val="clear" w:color="auto" w:fill="FFFFFF"/>
+        </w:rPr>
+        <w:t>The</w:t>
+      </w:r>
+      <w:proofErr w:type="gramEnd"/>
+      <w:r>
+        <w:rPr>
+          <w:rFonts w:cs="Calibri" w:cstheme="minorAscii"/>
+          <w:i w:val="1"/>
+          <w:iCs w:val="1"/>
+          <w:color w:val="000000"/>
+          <w:sz w:val="20"/>
+          <w:szCs w:val="20"/>
+          <w:shd w:val="clear" w:color="auto" w:fill="FFFFFF"/>
+        </w:rPr>
+        <w:t xml:space="preserve"> Experts | Digital Trends</w:t>
+      </w:r>
+      <w:r>
+        <w:rPr>
+          <w:rFonts w:cs="Calibri" w:cstheme="minorAscii"/>
+          <w:color w:val="000000"/>
+          <w:sz w:val="20"/>
+          <w:szCs w:val="20"/>
+          <w:shd w:val="clear" w:color="auto" w:fill="FFFFFF"/>
+        </w:rPr>
         <w:t xml:space="preserve">. [online] Available at: </w:t>
       </w:r>
-      <w:hyperlink r:id="rId11" w:history="1">
+      <w:r>
+        <w:rPr>
+          <w:rFonts w:cs="Calibri" w:cstheme="minorAscii"/>
+          <w:color w:val="000000"/>
+          <w:sz w:val="20"/>
+          <w:szCs w:val="20"/>
+          <w:shd w:val="clear" w:color="auto" w:fill="FFFFFF"/>
+        </w:rPr>
+        <w:t xml:space="preserve">&lt;</w:t>
+      </w:r>
+      <w:hyperlink w:history="1" r:id="R5564dcb2d9b640f7">
         <w:r>
           <w:rPr>
             <w:rStyle w:val="Hyperlink"/>
-            <w:rFonts w:cstheme="minorHAnsi"/>
+            <w:rFonts w:cs="Calibri" w:cstheme="minorAscii"/>
             <w:sz w:val="20"/>
             <w:szCs w:val="20"/>
             <w:shd w:val="clear" w:color="auto" w:fill="FFFFFF"/>
@@ -785,17 +1743,27 @@
       </w:hyperlink>
       <w:r>
         <w:rPr>
-          <w:rFonts w:cstheme="minorHAnsi"/>
+          <w:rFonts w:cs="Calibri" w:cstheme="minorAscii"/>
           <w:color w:val="000000"/>
           <w:sz w:val="20"/>
           <w:szCs w:val="20"/>
           <w:shd w:val="clear" w:color="auto" w:fill="FFFFFF"/>
         </w:rPr>
+        <w:t xml:space="preserve">&gt;</w:t>
+      </w:r>
+      <w:r>
+        <w:rPr>
+          <w:rFonts w:cs="Calibri" w:cstheme="minorAscii"/>
+          <w:color w:val="000000"/>
+          <w:sz w:val="20"/>
+          <w:szCs w:val="20"/>
+          <w:shd w:val="clear" w:color="auto" w:fill="FFFFFF"/>
+        </w:rPr>
         <w:t xml:space="preserve"> [</w:t>
       </w:r>
       <w:r>
         <w:rPr>
-          <w:rFonts w:cstheme="minorHAnsi"/>
+          <w:rFonts w:cs="Calibri" w:cstheme="minorAscii"/>
           <w:color w:val="000000"/>
           <w:sz w:val="20"/>
           <w:szCs w:val="20"/>
@@ -805,7 +1773,7 @@
       </w:r>
       <w:r>
         <w:rPr>
-          <w:rFonts w:cstheme="minorHAnsi"/>
+          <w:rFonts w:cs="Calibri" w:cstheme="minorAscii"/>
           <w:color w:val="000000"/>
           <w:sz w:val="20"/>
           <w:szCs w:val="20"/>
@@ -815,18 +1783,437 @@
       </w:r>
       <w:r>
         <w:rPr>
-          <w:rFonts w:cstheme="minorHAnsi"/>
+          <w:rFonts w:cs="Calibri" w:cstheme="minorAscii"/>
           <w:color w:val="000000"/>
           <w:sz w:val="20"/>
           <w:szCs w:val="20"/>
           <w:shd w:val="clear" w:color="auto" w:fill="FFFFFF"/>
         </w:rPr>
         <w:t>.</w:t>
+      </w:r>
+    </w:p>
+    <w:p>
+      <w:pPr>
+        <w:pStyle w:val="ListParagraph"/>
+        <w:numPr>
+          <w:ilvl w:val="0"/>
+          <w:numId w:val="1"/>
+        </w:numPr>
+        <w:rPr>
+          <w:rFonts w:ascii="Calibri" w:hAnsi="Calibri" w:eastAsia="Calibri" w:cs="Calibri" w:asciiTheme="minorAscii" w:hAnsiTheme="minorAscii" w:eastAsiaTheme="minorAscii" w:cstheme="minorAscii"/>
+          <w:color w:val="000000" w:themeColor="text1" w:themeTint="FF" w:themeShade="FF"/>
+          <w:sz w:val="20"/>
+          <w:szCs w:val="20"/>
+        </w:rPr>
+      </w:pPr>
+      <w:r>
+        <w:rPr>
+          <w:b w:val="0"/>
+          <w:bCs w:val="0"/>
+          <w:i w:val="0"/>
+          <w:iCs w:val="0"/>
+          <w:noProof w:val="0"/>
+          <w:color w:val="000000" w:themeColor="text1" w:themeTint="FF" w:themeShade="FF"/>
+          <w:sz w:val="20"/>
+          <w:szCs w:val="20"/>
+          <w:lang w:val="en-AU"/>
+        </w:rPr>
+        <w:t>Bertoncello</w:t>
+      </w:r>
+      <w:r>
+        <w:rPr>
+          <w:b w:val="0"/>
+          <w:bCs w:val="0"/>
+          <w:i w:val="0"/>
+          <w:iCs w:val="0"/>
+          <w:noProof w:val="0"/>
+          <w:color w:val="000000" w:themeColor="text1" w:themeTint="FF" w:themeShade="FF"/>
+          <w:sz w:val="20"/>
+          <w:szCs w:val="20"/>
+          <w:lang w:val="en-AU"/>
+        </w:rPr>
+        <w:t xml:space="preserve">, M. and Wee D,. </w:t>
+      </w:r>
+      <w:r>
+        <w:rPr>
+          <w:b w:val="0"/>
+          <w:bCs w:val="0"/>
+          <w:i w:val="0"/>
+          <w:iCs w:val="0"/>
+          <w:noProof w:val="0"/>
+          <w:color w:val="000000" w:themeColor="text1" w:themeTint="FF" w:themeShade="FF"/>
+          <w:sz w:val="20"/>
+          <w:szCs w:val="20"/>
+          <w:lang w:val="en-AU"/>
+        </w:rPr>
+        <w:t xml:space="preserve">2015. </w:t>
+      </w:r>
+      <w:r>
+        <w:rPr>
+          <w:b w:val="0"/>
+          <w:bCs w:val="0"/>
+          <w:i w:val="1"/>
+          <w:iCs w:val="1"/>
+          <w:noProof w:val="0"/>
+          <w:color w:val="000000" w:themeColor="text1" w:themeTint="FF" w:themeShade="FF"/>
+          <w:sz w:val="20"/>
+          <w:szCs w:val="20"/>
+          <w:lang w:val="en-AU"/>
+        </w:rPr>
+        <w:t xml:space="preserve">Ten Ways Autonomous Driving Could Redefine </w:t>
+      </w:r>
+      <w:proofErr w:type="gramStart"/>
+      <w:r>
+        <w:rPr>
+          <w:b w:val="0"/>
+          <w:bCs w:val="0"/>
+          <w:i w:val="1"/>
+          <w:iCs w:val="1"/>
+          <w:noProof w:val="0"/>
+          <w:color w:val="000000" w:themeColor="text1" w:themeTint="FF" w:themeShade="FF"/>
+          <w:sz w:val="20"/>
+          <w:szCs w:val="20"/>
+          <w:lang w:val="en-AU"/>
+        </w:rPr>
+        <w:t>The</w:t>
+      </w:r>
+      <w:proofErr w:type="gramEnd"/>
+      <w:r>
+        <w:rPr>
+          <w:b w:val="0"/>
+          <w:bCs w:val="0"/>
+          <w:i w:val="1"/>
+          <w:iCs w:val="1"/>
+          <w:noProof w:val="0"/>
+          <w:color w:val="000000" w:themeColor="text1" w:themeTint="FF" w:themeShade="FF"/>
+          <w:sz w:val="20"/>
+          <w:szCs w:val="20"/>
+          <w:lang w:val="en-AU"/>
+        </w:rPr>
+        <w:t xml:space="preserve"> Automotive World</w:t>
+      </w:r>
+      <w:r>
+        <w:rPr>
+          <w:b w:val="0"/>
+          <w:bCs w:val="0"/>
+          <w:i w:val="0"/>
+          <w:iCs w:val="0"/>
+          <w:noProof w:val="0"/>
+          <w:color w:val="000000" w:themeColor="text1" w:themeTint="FF" w:themeShade="FF"/>
+          <w:sz w:val="20"/>
+          <w:szCs w:val="20"/>
+          <w:lang w:val="en-AU"/>
+        </w:rPr>
+        <w:t xml:space="preserve">. [online] Available at: </w:t>
+      </w:r>
+      <w:r>
+        <w:rPr>
+          <w:b w:val="0"/>
+          <w:bCs w:val="0"/>
+          <w:i w:val="0"/>
+          <w:iCs w:val="0"/>
+          <w:noProof w:val="0"/>
+          <w:color w:val="000000" w:themeColor="text1" w:themeTint="FF" w:themeShade="FF"/>
+          <w:sz w:val="20"/>
+          <w:szCs w:val="20"/>
+          <w:lang w:val="en-AU"/>
+        </w:rPr>
+        <w:t>&lt;</w:t>
+      </w:r>
+      <w:hyperlink r:id="Rb6b4528a4b31445f">
+        <w:r>
+          <w:rPr>
+            <w:rStyle w:val="Hyperlink"/>
+            <w:b w:val="0"/>
+            <w:bCs w:val="0"/>
+            <w:i w:val="0"/>
+            <w:iCs w:val="0"/>
+            <w:noProof w:val="0"/>
+            <w:sz w:val="20"/>
+            <w:szCs w:val="20"/>
+            <w:lang w:val="en-AU"/>
+          </w:rPr>
+          <w:t>https://www.mckinsey.com/industries/automotive-and-assembly/our-insights/ten-ways-autonomous-driving-could-redefine-the-automotive-world</w:t>
+        </w:r>
+      </w:hyperlink>
+      <w:proofErr w:type="gramStart"/>
+      <w:r>
+        <w:rPr>
+          <w:b w:val="0"/>
+          <w:bCs w:val="0"/>
+          <w:i w:val="0"/>
+          <w:iCs w:val="0"/>
+          <w:noProof w:val="0"/>
+          <w:color w:val="000000" w:themeColor="text1" w:themeTint="FF" w:themeShade="FF"/>
+          <w:sz w:val="20"/>
+          <w:szCs w:val="20"/>
+          <w:lang w:val="en-AU"/>
+        </w:rPr>
+        <w:t>&gt;</w:t>
+      </w:r>
+      <w:r>
+        <w:rPr>
+          <w:b w:val="0"/>
+          <w:bCs w:val="0"/>
+          <w:i w:val="0"/>
+          <w:iCs w:val="0"/>
+          <w:noProof w:val="0"/>
+          <w:color w:val="000000" w:themeColor="text1" w:themeTint="FF" w:themeShade="FF"/>
+          <w:sz w:val="20"/>
+          <w:szCs w:val="20"/>
+          <w:lang w:val="en-AU"/>
+        </w:rPr>
+        <w:t xml:space="preserve">  </w:t>
+      </w:r>
+      <w:r>
+        <w:rPr>
+          <w:b w:val="0"/>
+          <w:bCs w:val="0"/>
+          <w:i w:val="0"/>
+          <w:iCs w:val="0"/>
+          <w:noProof w:val="0"/>
+          <w:color w:val="000000" w:themeColor="text1" w:themeTint="FF" w:themeShade="FF"/>
+          <w:sz w:val="20"/>
+          <w:szCs w:val="20"/>
+          <w:lang w:val="en-AU"/>
+        </w:rPr>
+        <w:t>[</w:t>
+      </w:r>
+      <w:proofErr w:type="gramEnd"/>
+      <w:r>
+        <w:rPr>
+          <w:b w:val="0"/>
+          <w:bCs w:val="0"/>
+          <w:i w:val="0"/>
+          <w:iCs w:val="0"/>
+          <w:noProof w:val="0"/>
+          <w:color w:val="000000" w:themeColor="text1" w:themeTint="FF" w:themeShade="FF"/>
+          <w:sz w:val="20"/>
+          <w:szCs w:val="20"/>
+          <w:lang w:val="en-AU"/>
+        </w:rPr>
+        <w:t>Accessed 17 January 2021].</w:t>
+      </w:r>
+    </w:p>
+    <w:p>
+      <w:pPr>
+        <w:pStyle w:val="ListParagraph"/>
+        <w:numPr>
+          <w:ilvl w:val="0"/>
+          <w:numId w:val="1"/>
+        </w:numPr>
+        <w:rPr>
+          <w:rFonts w:ascii="Calibri" w:hAnsi="Calibri" w:eastAsia="Calibri" w:cs="Calibri" w:asciiTheme="minorAscii" w:hAnsiTheme="minorAscii" w:eastAsiaTheme="minorAscii" w:cstheme="minorAscii"/>
+          <w:b w:val="0"/>
+          <w:bCs w:val="0"/>
+          <w:i w:val="0"/>
+          <w:iCs w:val="0"/>
+          <w:noProof w:val="0"/>
+          <w:color w:val="000000" w:themeColor="text1" w:themeTint="FF" w:themeShade="FF"/>
+          <w:sz w:val="20"/>
+          <w:szCs w:val="20"/>
+          <w:lang w:val="en-AU"/>
+        </w:rPr>
+      </w:pPr>
+      <w:r>
+        <w:rPr>
+          <w:b w:val="0"/>
+          <w:bCs w:val="0"/>
+          <w:i w:val="0"/>
+          <w:iCs w:val="0"/>
+          <w:noProof w:val="0"/>
+          <w:color w:val="000000" w:themeColor="text1" w:themeTint="FF" w:themeShade="FF"/>
+          <w:sz w:val="19"/>
+          <w:szCs w:val="19"/>
+          <w:lang w:val="en-AU"/>
+        </w:rPr>
+        <w:t xml:space="preserve">Ma, L., 2019. </w:t>
+      </w:r>
+      <w:r>
+        <w:rPr>
+          <w:b w:val="0"/>
+          <w:bCs w:val="0"/>
+          <w:i w:val="1"/>
+          <w:iCs w:val="1"/>
+          <w:noProof w:val="0"/>
+          <w:color w:val="000000" w:themeColor="text1" w:themeTint="FF" w:themeShade="FF"/>
+          <w:sz w:val="19"/>
+          <w:szCs w:val="19"/>
+          <w:lang w:val="en-AU"/>
+        </w:rPr>
+        <w:t xml:space="preserve">Australian City Workers’ Average Commute Has Blown Out To 66 Minutes A Day. How Does Yours </w:t>
+      </w:r>
+      <w:proofErr w:type="gramStart"/>
+      <w:r>
+        <w:rPr>
+          <w:b w:val="0"/>
+          <w:bCs w:val="0"/>
+          <w:i w:val="1"/>
+          <w:iCs w:val="1"/>
+          <w:noProof w:val="0"/>
+          <w:color w:val="000000" w:themeColor="text1" w:themeTint="FF" w:themeShade="FF"/>
+          <w:sz w:val="19"/>
+          <w:szCs w:val="19"/>
+          <w:lang w:val="en-AU"/>
+        </w:rPr>
+        <w:t>Compare?</w:t>
+      </w:r>
+      <w:r>
+        <w:rPr>
+          <w:b w:val="0"/>
+          <w:bCs w:val="0"/>
+          <w:i w:val="0"/>
+          <w:iCs w:val="0"/>
+          <w:noProof w:val="0"/>
+          <w:color w:val="000000" w:themeColor="text1" w:themeTint="FF" w:themeShade="FF"/>
+          <w:sz w:val="19"/>
+          <w:szCs w:val="19"/>
+          <w:lang w:val="en-AU"/>
+        </w:rPr>
+        <w:t>.</w:t>
+      </w:r>
+      <w:proofErr w:type="gramEnd"/>
+      <w:r>
+        <w:rPr>
+          <w:b w:val="0"/>
+          <w:bCs w:val="0"/>
+          <w:i w:val="0"/>
+          <w:iCs w:val="0"/>
+          <w:noProof w:val="0"/>
+          <w:color w:val="000000" w:themeColor="text1" w:themeTint="FF" w:themeShade="FF"/>
+          <w:sz w:val="19"/>
+          <w:szCs w:val="19"/>
+          <w:lang w:val="en-AU"/>
+        </w:rPr>
+        <w:t xml:space="preserve"> [online] Rmit.edu.au. Available at: &lt;</w:t>
+      </w:r>
+      <w:hyperlink w:anchor=":~:text=Average%20daily%20commuting%20times%20across,aged%2015%20years%20and%20older" r:id="R071c25c6681241a8">
+        <w:r>
+          <w:rPr>
+            <w:rStyle w:val="Hyperlink"/>
+            <w:b w:val="0"/>
+            <w:bCs w:val="0"/>
+            <w:i w:val="0"/>
+            <w:iCs w:val="0"/>
+            <w:noProof w:val="0"/>
+            <w:sz w:val="19"/>
+            <w:szCs w:val="19"/>
+            <w:lang w:val="en-AU"/>
+          </w:rPr>
+          <w:t>https://www.rmit.edu.au/news/all-news/2019/jul/increasing-commuting-times#:~:text=Average%20daily%20commuting%20times%20across,aged%2015%20years%20and%20older</w:t>
+        </w:r>
+      </w:hyperlink>
+      <w:r>
+        <w:rPr>
+          <w:b w:val="0"/>
+          <w:bCs w:val="0"/>
+          <w:i w:val="0"/>
+          <w:iCs w:val="0"/>
+          <w:noProof w:val="0"/>
+          <w:color w:val="000000" w:themeColor="text1" w:themeTint="FF" w:themeShade="FF"/>
+          <w:sz w:val="19"/>
+          <w:szCs w:val="19"/>
+          <w:lang w:val="en-AU"/>
+        </w:rPr>
+        <w:t>.&gt; [Accessed 18 January 2021].</w:t>
+      </w:r>
+    </w:p>
+    <w:p>
+      <w:pPr>
+        <w:pStyle w:val="ListParagraph"/>
+        <w:numPr>
+          <w:ilvl w:val="0"/>
+          <w:numId w:val="1"/>
+        </w:numPr>
+        <w:rPr>
+          <w:rFonts w:ascii="Calibri" w:hAnsi="Calibri" w:eastAsia="Calibri" w:cs="Calibri" w:asciiTheme="minorAscii" w:hAnsiTheme="minorAscii" w:eastAsiaTheme="minorAscii" w:cstheme="minorAscii"/>
+          <w:b w:val="0"/>
+          <w:bCs w:val="0"/>
+          <w:i w:val="0"/>
+          <w:iCs w:val="0"/>
+          <w:noProof w:val="0"/>
+          <w:color w:val="000000" w:themeColor="text1" w:themeTint="FF" w:themeShade="FF"/>
+          <w:sz w:val="19"/>
+          <w:szCs w:val="19"/>
+          <w:lang w:val="en-AU"/>
+        </w:rPr>
+      </w:pPr>
+      <w:r>
+        <w:rPr>
+          <w:b w:val="0"/>
+          <w:bCs w:val="0"/>
+          <w:i w:val="0"/>
+          <w:iCs w:val="0"/>
+          <w:noProof w:val="0"/>
+          <w:color w:val="000000" w:themeColor="text1" w:themeTint="FF" w:themeShade="FF"/>
+          <w:sz w:val="19"/>
+          <w:szCs w:val="19"/>
+          <w:lang w:val="en-AU"/>
+        </w:rPr>
+        <w:t xml:space="preserve">ScienceDaily. 2019. </w:t>
+      </w:r>
+      <w:r>
+        <w:rPr>
+          <w:b w:val="0"/>
+          <w:bCs w:val="0"/>
+          <w:i w:val="1"/>
+          <w:iCs w:val="1"/>
+          <w:noProof w:val="0"/>
+          <w:color w:val="000000" w:themeColor="text1" w:themeTint="FF" w:themeShade="FF"/>
+          <w:sz w:val="19"/>
+          <w:szCs w:val="19"/>
+          <w:lang w:val="en-AU"/>
+        </w:rPr>
+        <w:t>Driverless Cars Working Together Can Speed Up Traffic By 35 Percent</w:t>
+      </w:r>
+      <w:r>
+        <w:rPr>
+          <w:b w:val="0"/>
+          <w:bCs w:val="0"/>
+          <w:i w:val="0"/>
+          <w:iCs w:val="0"/>
+          <w:noProof w:val="0"/>
+          <w:color w:val="000000" w:themeColor="text1" w:themeTint="FF" w:themeShade="FF"/>
+          <w:sz w:val="19"/>
+          <w:szCs w:val="19"/>
+          <w:lang w:val="en-AU"/>
+        </w:rPr>
+        <w:t>. [online] Available at: &lt;</w:t>
+      </w:r>
+      <w:hyperlink r:id="R8970667e039e47c4">
+        <w:r>
+          <w:rPr>
+            <w:rStyle w:val="Hyperlink"/>
+            <w:b w:val="0"/>
+            <w:bCs w:val="0"/>
+            <w:i w:val="0"/>
+            <w:iCs w:val="0"/>
+            <w:noProof w:val="0"/>
+            <w:sz w:val="19"/>
+            <w:szCs w:val="19"/>
+            <w:lang w:val="en-AU"/>
+          </w:rPr>
+          <w:t>https://www.sciencedaily.com/releases/2019/05/190519191641.htm</w:t>
+        </w:r>
+      </w:hyperlink>
+      <w:r>
+        <w:rPr>
+          <w:b w:val="0"/>
+          <w:bCs w:val="0"/>
+          <w:i w:val="0"/>
+          <w:iCs w:val="0"/>
+          <w:noProof w:val="0"/>
+          <w:color w:val="000000" w:themeColor="text1" w:themeTint="FF" w:themeShade="FF"/>
+          <w:sz w:val="19"/>
+          <w:szCs w:val="19"/>
+          <w:lang w:val="en-AU"/>
+        </w:rPr>
+        <w:t>&gt; [Accessed 18 January 2021].</w:t>
       </w:r>
     </w:p>
     <w:sectPr>
       <w:headerReference w:type="default" r:id="rId12"/>
-      <w:pgSz w:w="11906" w:h="16838"/>
+      <w:pgSz w:w="11906" w:h="16838" w:orient="portrait"/>
       <w:pgMar w:top="1440" w:right="1440" w:bottom="1440" w:left="1440" w:header="708" w:footer="708" w:gutter="0"/>
       <w:cols w:space="708"/>
       <w:docGrid w:linePitch="360"/>
@@ -911,6 +2298,11 @@
         <w:lang w:val="en-US"/>
       </w:rPr>
       <w:tab/>
+    </w:r>
+    <w:r>
+      <w:rPr>
+        <w:lang w:val="en-US"/>
+      </w:rPr>
       <w:t>s3886293</w:t>
     </w:r>
   </w:p>
@@ -1015,11 +2407,11 @@
 </file>
 
 <file path=word/styles.xml><?xml version="1.0" encoding="utf-8"?>
-<w:styles xmlns:mc="http://schemas.openxmlformats.org/markup-compatibility/2006" xmlns:r="http://schemas.openxmlformats.org/officeDocument/2006/relationships" xmlns:w="http://schemas.openxmlformats.org/wordprocessingml/2006/main" xmlns:w14="http://schemas.microsoft.com/office/word/2010/wordml" xmlns:w15="http://schemas.microsoft.com/office/word/2012/wordml" xmlns:w16cex="http://schemas.microsoft.com/office/word/2018/wordml/cex" xmlns:w16cid="http://schemas.microsoft.com/office/word/2016/wordml/cid" xmlns:w16="http://schemas.microsoft.com/office/word/2018/wordml" xmlns:w16se="http://schemas.microsoft.com/office/word/2015/wordml/symex" mc:Ignorable="w14 w15 w16se w16cid w16 w16cex">
+<w:styles xmlns:wp14="http://schemas.microsoft.com/office/word/2010/wordprocessingDrawing" xmlns:mc="http://schemas.openxmlformats.org/markup-compatibility/2006" xmlns:r="http://schemas.openxmlformats.org/officeDocument/2006/relationships" xmlns:w="http://schemas.openxmlformats.org/wordprocessingml/2006/main" xmlns:w14="http://schemas.microsoft.com/office/word/2010/wordml" xmlns:w15="http://schemas.microsoft.com/office/word/2012/wordml" xmlns:w16cex="http://schemas.microsoft.com/office/word/2018/wordml/cex" xmlns:w16cid="http://schemas.microsoft.com/office/word/2016/wordml/cid" xmlns:w16="http://schemas.microsoft.com/office/word/2018/wordml" xmlns:w16se="http://schemas.microsoft.com/office/word/2015/wordml/symex" mc:Ignorable="w14 w15 w16se w16cid w16 w16cex wp14">
   <w:docDefaults>
     <w:rPrDefault>
       <w:rPr>
-        <w:rFonts w:asciiTheme="minorHAnsi" w:eastAsiaTheme="minorHAnsi" w:hAnsiTheme="minorHAnsi" w:cstheme="minorBidi"/>
+        <w:rFonts w:asciiTheme="minorHAnsi" w:hAnsiTheme="minorHAnsi" w:eastAsiaTheme="minorHAnsi" w:cstheme="minorBidi"/>
         <w:sz w:val="22"/>
         <w:szCs w:val="22"/>
         <w:lang w:val="en-AU" w:eastAsia="en-US" w:bidi="ar-SA"/>
@@ -1034,14 +2426,14 @@
   <w:latentStyles w:defLockedState="0" w:defUIPriority="99" w:defSemiHidden="0" w:defUnhideWhenUsed="0" w:defQFormat="0" w:count="376">
     <w:lsdException w:name="Normal" w:uiPriority="0" w:qFormat="1"/>
     <w:lsdException w:name="heading 1" w:uiPriority="9" w:qFormat="1"/>
-    <w:lsdException w:name="heading 2" w:semiHidden="1" w:uiPriority="9" w:unhideWhenUsed="1" w:qFormat="1"/>
-    <w:lsdException w:name="heading 3" w:semiHidden="1" w:uiPriority="9" w:unhideWhenUsed="1" w:qFormat="1"/>
-    <w:lsdException w:name="heading 4" w:semiHidden="1" w:uiPriority="9" w:unhideWhenUsed="1" w:qFormat="1"/>
-    <w:lsdException w:name="heading 5" w:semiHidden="1" w:uiPriority="9" w:unhideWhenUsed="1" w:qFormat="1"/>
-    <w:lsdException w:name="heading 6" w:semiHidden="1" w:uiPriority="9" w:unhideWhenUsed="1" w:qFormat="1"/>
-    <w:lsdException w:name="heading 7" w:semiHidden="1" w:uiPriority="9" w:unhideWhenUsed="1" w:qFormat="1"/>
-    <w:lsdException w:name="heading 8" w:semiHidden="1" w:uiPriority="9" w:unhideWhenUsed="1" w:qFormat="1"/>
-    <w:lsdException w:name="heading 9" w:semiHidden="1" w:uiPriority="9" w:unhideWhenUsed="1" w:qFormat="1"/>
+    <w:lsdException w:name="heading 2" w:uiPriority="9" w:semiHidden="1" w:unhideWhenUsed="1" w:qFormat="1"/>
+    <w:lsdException w:name="heading 3" w:uiPriority="9" w:semiHidden="1" w:unhideWhenUsed="1" w:qFormat="1"/>
+    <w:lsdException w:name="heading 4" w:uiPriority="9" w:semiHidden="1" w:unhideWhenUsed="1" w:qFormat="1"/>
+    <w:lsdException w:name="heading 5" w:uiPriority="9" w:semiHidden="1" w:unhideWhenUsed="1" w:qFormat="1"/>
+    <w:lsdException w:name="heading 6" w:uiPriority="9" w:semiHidden="1" w:unhideWhenUsed="1" w:qFormat="1"/>
+    <w:lsdException w:name="heading 7" w:uiPriority="9" w:semiHidden="1" w:unhideWhenUsed="1" w:qFormat="1"/>
+    <w:lsdException w:name="heading 8" w:uiPriority="9" w:semiHidden="1" w:unhideWhenUsed="1" w:qFormat="1"/>
+    <w:lsdException w:name="heading 9" w:uiPriority="9" w:semiHidden="1" w:unhideWhenUsed="1" w:qFormat="1"/>
     <w:lsdException w:name="index 1" w:semiHidden="1" w:unhideWhenUsed="1"/>
     <w:lsdException w:name="index 2" w:semiHidden="1" w:unhideWhenUsed="1"/>
     <w:lsdException w:name="index 3" w:semiHidden="1" w:unhideWhenUsed="1"/>
@@ -1051,22 +2443,22 @@
     <w:lsdException w:name="index 7" w:semiHidden="1" w:unhideWhenUsed="1"/>
     <w:lsdException w:name="index 8" w:semiHidden="1" w:unhideWhenUsed="1"/>
     <w:lsdException w:name="index 9" w:semiHidden="1" w:unhideWhenUsed="1"/>
-    <w:lsdException w:name="toc 1" w:semiHidden="1" w:uiPriority="39" w:unhideWhenUsed="1"/>
-    <w:lsdException w:name="toc 2" w:semiHidden="1" w:uiPriority="39" w:unhideWhenUsed="1"/>
-    <w:lsdException w:name="toc 3" w:semiHidden="1" w:uiPriority="39" w:unhideWhenUsed="1"/>
-    <w:lsdException w:name="toc 4" w:semiHidden="1" w:uiPriority="39" w:unhideWhenUsed="1"/>
-    <w:lsdException w:name="toc 5" w:semiHidden="1" w:uiPriority="39" w:unhideWhenUsed="1"/>
-    <w:lsdException w:name="toc 6" w:semiHidden="1" w:uiPriority="39" w:unhideWhenUsed="1"/>
-    <w:lsdException w:name="toc 7" w:semiHidden="1" w:uiPriority="39" w:unhideWhenUsed="1"/>
-    <w:lsdException w:name="toc 8" w:semiHidden="1" w:uiPriority="39" w:unhideWhenUsed="1"/>
-    <w:lsdException w:name="toc 9" w:semiHidden="1" w:uiPriority="39" w:unhideWhenUsed="1"/>
+    <w:lsdException w:name="toc 1" w:uiPriority="39" w:semiHidden="1" w:unhideWhenUsed="1"/>
+    <w:lsdException w:name="toc 2" w:uiPriority="39" w:semiHidden="1" w:unhideWhenUsed="1"/>
+    <w:lsdException w:name="toc 3" w:uiPriority="39" w:semiHidden="1" w:unhideWhenUsed="1"/>
+    <w:lsdException w:name="toc 4" w:uiPriority="39" w:semiHidden="1" w:unhideWhenUsed="1"/>
+    <w:lsdException w:name="toc 5" w:uiPriority="39" w:semiHidden="1" w:unhideWhenUsed="1"/>
+    <w:lsdException w:name="toc 6" w:uiPriority="39" w:semiHidden="1" w:unhideWhenUsed="1"/>
+    <w:lsdException w:name="toc 7" w:uiPriority="39" w:semiHidden="1" w:unhideWhenUsed="1"/>
+    <w:lsdException w:name="toc 8" w:uiPriority="39" w:semiHidden="1" w:unhideWhenUsed="1"/>
+    <w:lsdException w:name="toc 9" w:uiPriority="39" w:semiHidden="1" w:unhideWhenUsed="1"/>
     <w:lsdException w:name="Normal Indent" w:semiHidden="1" w:unhideWhenUsed="1"/>
     <w:lsdException w:name="footnote text" w:semiHidden="1" w:unhideWhenUsed="1"/>
     <w:lsdException w:name="annotation text" w:semiHidden="1" w:unhideWhenUsed="1"/>
     <w:lsdException w:name="header" w:semiHidden="1" w:unhideWhenUsed="1"/>
     <w:lsdException w:name="footer" w:semiHidden="1" w:unhideWhenUsed="1"/>
     <w:lsdException w:name="index heading" w:semiHidden="1" w:unhideWhenUsed="1"/>
-    <w:lsdException w:name="caption" w:semiHidden="1" w:uiPriority="35" w:unhideWhenUsed="1" w:qFormat="1"/>
+    <w:lsdException w:name="caption" w:uiPriority="35" w:semiHidden="1" w:unhideWhenUsed="1" w:qFormat="1"/>
     <w:lsdException w:name="table of figures" w:semiHidden="1" w:unhideWhenUsed="1"/>
     <w:lsdException w:name="envelope address" w:semiHidden="1" w:unhideWhenUsed="1"/>
     <w:lsdException w:name="envelope return" w:semiHidden="1" w:unhideWhenUsed="1"/>
@@ -1097,7 +2489,7 @@
     <w:lsdException w:name="Title" w:uiPriority="10" w:qFormat="1"/>
     <w:lsdException w:name="Closing" w:semiHidden="1" w:unhideWhenUsed="1"/>
     <w:lsdException w:name="Signature" w:semiHidden="1" w:unhideWhenUsed="1"/>
-    <w:lsdException w:name="Default Paragraph Font" w:semiHidden="1" w:uiPriority="1" w:unhideWhenUsed="1"/>
+    <w:lsdException w:name="Default Paragraph Font" w:uiPriority="1" w:semiHidden="1" w:unhideWhenUsed="1"/>
     <w:lsdException w:name="Body Text" w:semiHidden="1" w:unhideWhenUsed="1"/>
     <w:lsdException w:name="Body Text Indent" w:semiHidden="1" w:unhideWhenUsed="1"/>
     <w:lsdException w:name="List Continue" w:semiHidden="1" w:unhideWhenUsed="1"/>
@@ -1297,8 +2689,8 @@
     <w:lsdException w:name="Subtle Reference" w:uiPriority="31" w:qFormat="1"/>
     <w:lsdException w:name="Intense Reference" w:uiPriority="32" w:qFormat="1"/>
     <w:lsdException w:name="Book Title" w:uiPriority="33" w:qFormat="1"/>
-    <w:lsdException w:name="Bibliography" w:semiHidden="1" w:uiPriority="37" w:unhideWhenUsed="1"/>
-    <w:lsdException w:name="TOC Heading" w:semiHidden="1" w:uiPriority="39" w:unhideWhenUsed="1" w:qFormat="1"/>
+    <w:lsdException w:name="Bibliography" w:uiPriority="37" w:semiHidden="1" w:unhideWhenUsed="1"/>
+    <w:lsdException w:name="TOC Heading" w:uiPriority="39" w:semiHidden="1" w:unhideWhenUsed="1" w:qFormat="1"/>
     <w:lsdException w:name="Plain Table 1" w:uiPriority="41"/>
     <w:lsdException w:name="Plain Table 2" w:uiPriority="42"/>
     <w:lsdException w:name="Plain Table 3" w:uiPriority="43"/>
@@ -1409,17 +2801,17 @@
     <w:lsdException w:name="Unresolved Mention" w:semiHidden="1" w:unhideWhenUsed="1"/>
     <w:lsdException w:name="Smart Link" w:semiHidden="1" w:unhideWhenUsed="1"/>
   </w:latentStyles>
-  <w:style w:type="paragraph" w:default="1" w:styleId="Normal">
+  <w:style w:type="paragraph" w:styleId="Normal" w:default="1">
     <w:name w:val="Normal"/>
     <w:qFormat/>
   </w:style>
-  <w:style w:type="character" w:default="1" w:styleId="DefaultParagraphFont">
+  <w:style w:type="character" w:styleId="DefaultParagraphFont" w:default="1">
     <w:name w:val="Default Paragraph Font"/>
     <w:uiPriority w:val="1"/>
     <w:semiHidden/>
     <w:unhideWhenUsed/>
   </w:style>
-  <w:style w:type="table" w:default="1" w:styleId="TableNormal">
+  <w:style w:type="table" w:styleId="TableNormal" w:default="1">
     <w:name w:val="Normal Table"/>
     <w:uiPriority w:val="99"/>
     <w:semiHidden/>
@@ -1434,7 +2826,7 @@
       </w:tblCellMar>
     </w:tblPr>
   </w:style>
-  <w:style w:type="numbering" w:default="1" w:styleId="NoList">
+  <w:style w:type="numbering" w:styleId="NoList" w:default="1">
     <w:name w:val="No List"/>
     <w:uiPriority w:val="99"/>
     <w:semiHidden/>
@@ -1455,7 +2847,7 @@
       <w:spacing w:after="0" w:line="240" w:lineRule="auto"/>
     </w:pPr>
   </w:style>
-  <w:style w:type="character" w:customStyle="1" w:styleId="HeaderChar">
+  <w:style w:type="character" w:styleId="HeaderChar" w:customStyle="1">
     <w:name w:val="Header Char"/>
     <w:basedOn w:val="DefaultParagraphFont"/>
     <w:link w:val="Header"/>
@@ -1477,7 +2869,7 @@
       <w:spacing w:after="0" w:line="240" w:lineRule="auto"/>
     </w:pPr>
   </w:style>
-  <w:style w:type="character" w:customStyle="1" w:styleId="FooterChar">
+  <w:style w:type="character" w:styleId="FooterChar" w:customStyle="1">
     <w:name w:val="Footer Char"/>
     <w:basedOn w:val="DefaultParagraphFont"/>
     <w:link w:val="Footer"/>
@@ -1832,10 +3224,209 @@
 <b:Sources xmlns:b="http://schemas.openxmlformats.org/officeDocument/2006/bibliography" xmlns="http://schemas.openxmlformats.org/officeDocument/2006/bibliography" SelectedStyle="\APASixthEditionOfficeOnline.xsl" StyleName="APA" Version="6"/>
 </file>
 
+<file path=customXml/item2.xml><?xml version="1.0" encoding="utf-8"?>
+<ct:contentTypeSchema xmlns:ct="http://schemas.microsoft.com/office/2006/metadata/contentType" xmlns:ma="http://schemas.microsoft.com/office/2006/metadata/properties/metaAttributes" ct:_="" ma:_="" ma:contentTypeName="Document" ma:contentTypeID="0x010100E56FC7E084B2FF47BD3D726A7EE51A86" ma:contentTypeVersion="8" ma:contentTypeDescription="Create a new document." ma:contentTypeScope="" ma:versionID="44873ccce93b8cc0e3c2455d7b199a41">
+  <xsd:schema xmlns:xsd="http://www.w3.org/2001/XMLSchema" xmlns:xs="http://www.w3.org/2001/XMLSchema" xmlns:p="http://schemas.microsoft.com/office/2006/metadata/properties" xmlns:ns2="4b6c53bc-8d50-4283-b917-75369ae56e6c" targetNamespace="http://schemas.microsoft.com/office/2006/metadata/properties" ma:root="true" ma:fieldsID="0ccf30b6ec661fb57b1416f3cced94d4" ns2:_="">
+    <xsd:import namespace="4b6c53bc-8d50-4283-b917-75369ae56e6c"/>
+    <xsd:element name="properties">
+      <xsd:complexType>
+        <xsd:sequence>
+          <xsd:element name="documentManagement">
+            <xsd:complexType>
+              <xsd:all>
+                <xsd:element ref="ns2:MediaServiceMetadata" minOccurs="0"/>
+                <xsd:element ref="ns2:MediaServiceFastMetadata" minOccurs="0"/>
+                <xsd:element ref="ns2:MediaServiceAutoKeyPoints" minOccurs="0"/>
+                <xsd:element ref="ns2:MediaServiceKeyPoints" minOccurs="0"/>
+                <xsd:element ref="ns2:MediaServiceAutoTags" minOccurs="0"/>
+                <xsd:element ref="ns2:MediaServiceOCR" minOccurs="0"/>
+                <xsd:element ref="ns2:MediaServiceGenerationTime" minOccurs="0"/>
+                <xsd:element ref="ns2:MediaServiceEventHashCode" minOccurs="0"/>
+              </xsd:all>
+            </xsd:complexType>
+          </xsd:element>
+        </xsd:sequence>
+      </xsd:complexType>
+    </xsd:element>
+  </xsd:schema>
+  <xsd:schema xmlns:xsd="http://www.w3.org/2001/XMLSchema" xmlns:xs="http://www.w3.org/2001/XMLSchema" xmlns:dms="http://schemas.microsoft.com/office/2006/documentManagement/types" xmlns:pc="http://schemas.microsoft.com/office/infopath/2007/PartnerControls" targetNamespace="4b6c53bc-8d50-4283-b917-75369ae56e6c" elementFormDefault="qualified">
+    <xsd:import namespace="http://schemas.microsoft.com/office/2006/documentManagement/types"/>
+    <xsd:import namespace="http://schemas.microsoft.com/office/infopath/2007/PartnerControls"/>
+    <xsd:element name="MediaServiceMetadata" ma:index="8" nillable="true" ma:displayName="MediaServiceMetadata" ma:hidden="true" ma:internalName="MediaServiceMetadata" ma:readOnly="true">
+      <xsd:simpleType>
+        <xsd:restriction base="dms:Note"/>
+      </xsd:simpleType>
+    </xsd:element>
+    <xsd:element name="MediaServiceFastMetadata" ma:index="9" nillable="true" ma:displayName="MediaServiceFastMetadata" ma:hidden="true" ma:internalName="MediaServiceFastMetadata" ma:readOnly="true">
+      <xsd:simpleType>
+        <xsd:restriction base="dms:Note"/>
+      </xsd:simpleType>
+    </xsd:element>
+    <xsd:element name="MediaServiceAutoKeyPoints" ma:index="10" nillable="true" ma:displayName="MediaServiceAutoKeyPoints" ma:hidden="true" ma:internalName="MediaServiceAutoKeyPoints" ma:readOnly="true">
+      <xsd:simpleType>
+        <xsd:restriction base="dms:Note"/>
+      </xsd:simpleType>
+    </xsd:element>
+    <xsd:element name="MediaServiceKeyPoints" ma:index="11" nillable="true" ma:displayName="KeyPoints" ma:internalName="MediaServiceKeyPoints" ma:readOnly="true">
+      <xsd:simpleType>
+        <xsd:restriction base="dms:Note">
+          <xsd:maxLength value="255"/>
+        </xsd:restriction>
+      </xsd:simpleType>
+    </xsd:element>
+    <xsd:element name="MediaServiceAutoTags" ma:index="12" nillable="true" ma:displayName="Tags" ma:internalName="MediaServiceAutoTags" ma:readOnly="true">
+      <xsd:simpleType>
+        <xsd:restriction base="dms:Text"/>
+      </xsd:simpleType>
+    </xsd:element>
+    <xsd:element name="MediaServiceOCR" ma:index="13" nillable="true" ma:displayName="Extracted Text" ma:internalName="MediaServiceOCR" ma:readOnly="true">
+      <xsd:simpleType>
+        <xsd:restriction base="dms:Note">
+          <xsd:maxLength value="255"/>
+        </xsd:restriction>
+      </xsd:simpleType>
+    </xsd:element>
+    <xsd:element name="MediaServiceGenerationTime" ma:index="14" nillable="true" ma:displayName="MediaServiceGenerationTime" ma:hidden="true" ma:internalName="MediaServiceGenerationTime" ma:readOnly="true">
+      <xsd:simpleType>
+        <xsd:restriction base="dms:Text"/>
+      </xsd:simpleType>
+    </xsd:element>
+    <xsd:element name="MediaServiceEventHashCode" ma:index="15" nillable="true" ma:displayName="MediaServiceEventHashCode" ma:hidden="true" ma:internalName="MediaServiceEventHashCode" ma:readOnly="true">
+      <xsd:simpleType>
+        <xsd:restriction base="dms:Text"/>
+      </xsd:simpleType>
+    </xsd:element>
+  </xsd:schema>
+  <xsd:schema xmlns="http://schemas.openxmlformats.org/package/2006/metadata/core-properties" xmlns:xsd="http://www.w3.org/2001/XMLSchema" xmlns:xsi="http://www.w3.org/2001/XMLSchema-instance" xmlns:dc="http://purl.org/dc/elements/1.1/" xmlns:dcterms="http://purl.org/dc/terms/" xmlns:odoc="http://schemas.microsoft.com/internal/obd" targetNamespace="http://schemas.openxmlformats.org/package/2006/metadata/core-properties" elementFormDefault="qualified" attributeFormDefault="unqualified" blockDefault="#all">
+    <xsd:import namespace="http://purl.org/dc/elements/1.1/" schemaLocation="http://dublincore.org/schemas/xmls/qdc/2003/04/02/dc.xsd"/>
+    <xsd:import namespace="http://purl.org/dc/terms/" schemaLocation="http://dublincore.org/schemas/xmls/qdc/2003/04/02/dcterms.xsd"/>
+    <xsd:element name="coreProperties" type="CT_coreProperties"/>
+    <xsd:complexType name="CT_coreProperties">
+      <xsd:all>
+        <xsd:element ref="dc:creator" minOccurs="0" maxOccurs="1"/>
+        <xsd:element ref="dcterms:created" minOccurs="0" maxOccurs="1"/>
+        <xsd:element ref="dc:identifier" minOccurs="0" maxOccurs="1"/>
+        <xsd:element name="contentType" minOccurs="0" maxOccurs="1" type="xsd:string" ma:index="0" ma:displayName="Content Type"/>
+        <xsd:element ref="dc:title" minOccurs="0" maxOccurs="1" ma:index="4" ma:displayName="Title"/>
+        <xsd:element ref="dc:subject" minOccurs="0" maxOccurs="1"/>
+        <xsd:element ref="dc:description" minOccurs="0" maxOccurs="1"/>
+        <xsd:element name="keywords" minOccurs="0" maxOccurs="1" type="xsd:string"/>
+        <xsd:element ref="dc:language" minOccurs="0" maxOccurs="1"/>
+        <xsd:element name="category" minOccurs="0" maxOccurs="1" type="xsd:string"/>
+        <xsd:element name="version" minOccurs="0" maxOccurs="1" type="xsd:string"/>
+        <xsd:element name="revision" minOccurs="0" maxOccurs="1" type="xsd:string">
+          <xsd:annotation>
+            <xsd:documentation>
+                        This value indicates the number of saves or revisions. The application is responsible for updating this value after each revision.
+                    </xsd:documentation>
+          </xsd:annotation>
+        </xsd:element>
+        <xsd:element name="lastModifiedBy" minOccurs="0" maxOccurs="1" type="xsd:string"/>
+        <xsd:element ref="dcterms:modified" minOccurs="0" maxOccurs="1"/>
+        <xsd:element name="contentStatus" minOccurs="0" maxOccurs="1" type="xsd:string"/>
+      </xsd:all>
+    </xsd:complexType>
+  </xsd:schema>
+  <xs:schema xmlns:pc="http://schemas.microsoft.com/office/infopath/2007/PartnerControls" xmlns:xs="http://www.w3.org/2001/XMLSchema" targetNamespace="http://schemas.microsoft.com/office/infopath/2007/PartnerControls" elementFormDefault="qualified" attributeFormDefault="unqualified">
+    <xs:element name="Person">
+      <xs:complexType>
+        <xs:sequence>
+          <xs:element ref="pc:DisplayName" minOccurs="0"/>
+          <xs:element ref="pc:AccountId" minOccurs="0"/>
+          <xs:element ref="pc:AccountType" minOccurs="0"/>
+        </xs:sequence>
+      </xs:complexType>
+    </xs:element>
+    <xs:element name="DisplayName" type="xs:string"/>
+    <xs:element name="AccountId" type="xs:string"/>
+    <xs:element name="AccountType" type="xs:string"/>
+    <xs:element name="BDCAssociatedEntity">
+      <xs:complexType>
+        <xs:sequence>
+          <xs:element ref="pc:BDCEntity" minOccurs="0" maxOccurs="unbounded"/>
+        </xs:sequence>
+        <xs:attribute ref="pc:EntityNamespace"/>
+        <xs:attribute ref="pc:EntityName"/>
+        <xs:attribute ref="pc:SystemInstanceName"/>
+        <xs:attribute ref="pc:AssociationName"/>
+      </xs:complexType>
+    </xs:element>
+    <xs:attribute name="EntityNamespace" type="xs:string"/>
+    <xs:attribute name="EntityName" type="xs:string"/>
+    <xs:attribute name="SystemInstanceName" type="xs:string"/>
+    <xs:attribute name="AssociationName" type="xs:string"/>
+    <xs:element name="BDCEntity">
+      <xs:complexType>
+        <xs:sequence>
+          <xs:element ref="pc:EntityDisplayName" minOccurs="0"/>
+          <xs:element ref="pc:EntityInstanceReference" minOccurs="0"/>
+          <xs:element ref="pc:EntityId1" minOccurs="0"/>
+          <xs:element ref="pc:EntityId2" minOccurs="0"/>
+          <xs:element ref="pc:EntityId3" minOccurs="0"/>
+          <xs:element ref="pc:EntityId4" minOccurs="0"/>
+          <xs:element ref="pc:EntityId5" minOccurs="0"/>
+        </xs:sequence>
+      </xs:complexType>
+    </xs:element>
+    <xs:element name="EntityDisplayName" type="xs:string"/>
+    <xs:element name="EntityInstanceReference" type="xs:string"/>
+    <xs:element name="EntityId1" type="xs:string"/>
+    <xs:element name="EntityId2" type="xs:string"/>
+    <xs:element name="EntityId3" type="xs:string"/>
+    <xs:element name="EntityId4" type="xs:string"/>
+    <xs:element name="EntityId5" type="xs:string"/>
+    <xs:element name="Terms">
+      <xs:complexType>
+        <xs:sequence>
+          <xs:element ref="pc:TermInfo" minOccurs="0" maxOccurs="unbounded"/>
+        </xs:sequence>
+      </xs:complexType>
+    </xs:element>
+    <xs:element name="TermInfo">
+      <xs:complexType>
+        <xs:sequence>
+          <xs:element ref="pc:TermName" minOccurs="0"/>
+          <xs:element ref="pc:TermId" minOccurs="0"/>
+        </xs:sequence>
+      </xs:complexType>
+    </xs:element>
+    <xs:element name="TermName" type="xs:string"/>
+    <xs:element name="TermId" type="xs:string"/>
+  </xs:schema>
+</ct:contentTypeSchema>
+</file>
+
+<file path=customXml/item3.xml><?xml version="1.0" encoding="utf-8"?>
+<?mso-contentType ?>
+<FormTemplates xmlns="http://schemas.microsoft.com/sharepoint/v3/contenttype/forms">
+  <Display>DocumentLibraryForm</Display>
+  <Edit>DocumentLibraryForm</Edit>
+  <New>DocumentLibraryForm</New>
+</FormTemplates>
+</file>
+
+<file path=customXml/item4.xml><?xml version="1.0" encoding="utf-8"?>
+<p:properties xmlns:p="http://schemas.microsoft.com/office/2006/metadata/properties" xmlns:xsi="http://www.w3.org/2001/XMLSchema-instance" xmlns:pc="http://schemas.microsoft.com/office/infopath/2007/PartnerControls">
+  <documentManagement/>
+</p:properties>
+</file>
+
 <file path=customXml/itemProps1.xml><?xml version="1.0" encoding="utf-8"?>
 <ds:datastoreItem xmlns:ds="http://schemas.openxmlformats.org/officeDocument/2006/customXml" ds:itemID="{9E40CA73-B90C-40CF-9044-9A5480C054EA}">
   <ds:schemaRefs>
     <ds:schemaRef ds:uri="http://schemas.openxmlformats.org/officeDocument/2006/bibliography"/>
   </ds:schemaRefs>
 </ds:datastoreItem>
+</file>
+
+<file path=customXml/itemProps2.xml><?xml version="1.0" encoding="utf-8"?>
+<ds:datastoreItem xmlns:ds="http://schemas.openxmlformats.org/officeDocument/2006/customXml" ds:itemID="{EBEB631F-186C-4C08-BDD5-D3743ABAA1D5}"/>
+</file>
+
+<file path=customXml/itemProps3.xml><?xml version="1.0" encoding="utf-8"?>
+<ds:datastoreItem xmlns:ds="http://schemas.openxmlformats.org/officeDocument/2006/customXml" ds:itemID="{EE59C58F-A7AA-42BB-8F4A-DFC66C190250}"/>
+</file>
+
+<file path=customXml/itemProps4.xml><?xml version="1.0" encoding="utf-8"?>
+<ds:datastoreItem xmlns:ds="http://schemas.openxmlformats.org/officeDocument/2006/customXml" ds:itemID="{EB73676A-9DD5-4555-9E44-F188D8B77E42}"/>
 </file>
</xml_diff>